<commit_message>
Reorganized local file system
</commit_message>
<xml_diff>
--- a/BA/BA.docx
+++ b/BA/BA.docx
@@ -1722,20 +1722,17 @@
                 <w:noProof/>
                 <w:webHidden/>
               </w:rPr>
-            </w:r>
-            <w:r>
-              <w:rPr>
+              <w:fldChar w:fldCharType="separate"/>
+            </w:r>
+            <w:r>
+              <w:rPr>
+                <w:b/>
+                <w:bCs/>
                 <w:noProof/>
                 <w:webHidden/>
-              </w:rPr>
-              <w:fldChar w:fldCharType="separate"/>
-            </w:r>
-            <w:r>
-              <w:rPr>
-                <w:noProof/>
-                <w:webHidden/>
-              </w:rPr>
-              <w:t>22</w:t>
+                <w:lang w:val="en-US"/>
+              </w:rPr>
+              <w:t>Error! Bookmark not defined.</w:t>
             </w:r>
             <w:r>
               <w:rPr>
@@ -1915,7 +1912,7 @@
                 <w:noProof/>
                 <w:webHidden/>
               </w:rPr>
-              <w:t>30</w:t>
+              <w:t>32</w:t>
             </w:r>
             <w:r>
               <w:rPr>
@@ -2005,7 +2002,7 @@
                 <w:noProof/>
                 <w:webHidden/>
               </w:rPr>
-              <w:t>31</w:t>
+              <w:t>33</w:t>
             </w:r>
             <w:r>
               <w:rPr>
@@ -2095,7 +2092,7 @@
                 <w:noProof/>
                 <w:webHidden/>
               </w:rPr>
-              <w:t>32</w:t>
+              <w:t>34</w:t>
             </w:r>
             <w:r>
               <w:rPr>
@@ -2185,7 +2182,7 @@
                 <w:noProof/>
                 <w:webHidden/>
               </w:rPr>
-              <w:t>33</w:t>
+              <w:t>35</w:t>
             </w:r>
             <w:r>
               <w:rPr>
@@ -13425,7 +13422,89 @@
     <w:p>
       <w:pPr>
         <w:spacing w:after="120" w:line="264" w:lineRule="auto"/>
-        <w:jc w:val="left"/>
+        <w:ind w:firstLine="0"/>
+        <w:rPr>
+          <w:rFonts w:ascii="Lora" w:hAnsi="Lora"/>
+          <w:sz w:val="22"/>
+          <w:szCs w:val="18"/>
+        </w:rPr>
+      </w:pPr>
+      <w:r>
+        <w:rPr>
+          <w:rFonts w:ascii="Lora" w:hAnsi="Lora"/>
+          <w:i/>
+          <w:iCs/>
+          <w:sz w:val="22"/>
+          <w:szCs w:val="18"/>
+        </w:rPr>
+        <w:t>BIdent Building Identification</w:t>
+      </w:r>
+      <w:r>
+        <w:rPr>
+          <w:rFonts w:ascii="Lora" w:hAnsi="Lora"/>
+          <w:sz w:val="22"/>
+          <w:szCs w:val="18"/>
+        </w:rPr>
+        <w:t xml:space="preserve"> ist eine Progressive Web App, mit der Benutzer</w:t>
+      </w:r>
+      <w:r>
+        <w:rPr>
+          <w:rFonts w:ascii="Lora" w:hAnsi="Lora"/>
+          <w:sz w:val="22"/>
+          <w:szCs w:val="18"/>
+        </w:rPr>
+        <w:t>Innen</w:t>
+      </w:r>
+      <w:r>
+        <w:rPr>
+          <w:rFonts w:ascii="Lora" w:hAnsi="Lora"/>
+          <w:sz w:val="22"/>
+          <w:szCs w:val="18"/>
+        </w:rPr>
+        <w:t xml:space="preserve"> plattformübergreifend Bilder von historischen Gebäuden und deren Bauteilen identifizieren können.</w:t>
+      </w:r>
+    </w:p>
+    <w:p>
+      <w:pPr>
+        <w:spacing w:after="120" w:line="264" w:lineRule="auto"/>
+        <w:ind w:firstLine="0"/>
+        <w:rPr>
+          <w:rFonts w:ascii="Lora" w:hAnsi="Lora"/>
+          <w:sz w:val="22"/>
+          <w:szCs w:val="18"/>
+        </w:rPr>
+      </w:pPr>
+    </w:p>
+    <w:p>
+      <w:pPr>
+        <w:rPr>
+          <w:rFonts w:ascii="Lora" w:hAnsi="Lora" w:cs="Times New Roman"/>
+        </w:rPr>
+      </w:pPr>
+    </w:p>
+    <w:p>
+      <w:pPr>
+        <w:rPr>
+          <w:rFonts w:ascii="Lora" w:hAnsi="Lora" w:cs="Times New Roman"/>
+        </w:rPr>
+      </w:pPr>
+    </w:p>
+    <w:p>
+      <w:pPr>
+        <w:rPr>
+          <w:rFonts w:ascii="Lora" w:hAnsi="Lora" w:cs="Times New Roman"/>
+        </w:rPr>
+      </w:pPr>
+    </w:p>
+    <w:p>
+      <w:pPr>
+        <w:rPr>
+          <w:rFonts w:ascii="Lora" w:hAnsi="Lora" w:cs="Times New Roman"/>
+        </w:rPr>
+      </w:pPr>
+    </w:p>
+    <w:p>
+      <w:pPr>
         <w:rPr>
           <w:rFonts w:ascii="Lora" w:hAnsi="Lora" w:cs="Times New Roman"/>
         </w:rPr>
@@ -13444,7 +13523,6 @@
           <w:rFonts w:ascii="Lora" w:hAnsi="Lora" w:cs="Times New Roman"/>
         </w:rPr>
       </w:pPr>
-      <w:bookmarkStart w:id="15" w:name="_Toc32872064"/>
       <w:r>
         <w:rPr>
           <w:rFonts w:ascii="Lora" w:hAnsi="Lora" w:cs="Times New Roman"/>
@@ -13452,179 +13530,169 @@
         <w:lastRenderedPageBreak/>
         <w:t>Umsetzung</w:t>
       </w:r>
-      <w:bookmarkEnd w:id="15"/>
-    </w:p>
-    <w:p>
-      <w:pPr>
-        <w:rPr>
-          <w:rFonts w:ascii="Lora" w:hAnsi="Lora" w:cs="Times New Roman"/>
-        </w:rPr>
-      </w:pPr>
-    </w:p>
-    <w:p>
-      <w:pPr>
-        <w:rPr>
-          <w:rFonts w:ascii="Lora" w:hAnsi="Lora" w:cs="Times New Roman"/>
-        </w:rPr>
-      </w:pPr>
-    </w:p>
-    <w:p>
-      <w:pPr>
-        <w:rPr>
-          <w:rFonts w:ascii="Lora" w:hAnsi="Lora" w:cs="Times New Roman"/>
-        </w:rPr>
-      </w:pPr>
-    </w:p>
-    <w:p>
-      <w:pPr>
-        <w:rPr>
-          <w:rFonts w:ascii="Lora" w:hAnsi="Lora" w:cs="Times New Roman"/>
-        </w:rPr>
-      </w:pPr>
-    </w:p>
-    <w:p>
-      <w:pPr>
-        <w:rPr>
-          <w:rFonts w:ascii="Lora" w:eastAsiaTheme="majorEastAsia" w:hAnsi="Lora" w:cs="Times New Roman"/>
-          <w:color w:val="A5A5A5" w:themeColor="accent1" w:themeShade="BF"/>
+    </w:p>
+    <w:p/>
+    <w:p>
+      <w:pPr>
+        <w:spacing w:after="120" w:line="264" w:lineRule="auto"/>
+        <w:ind w:firstLine="0"/>
+        <w:rPr>
+          <w:rFonts w:ascii="Lora" w:hAnsi="Lora" w:cs="Times New Roman"/>
+        </w:rPr>
+      </w:pPr>
+      <w:r>
+        <w:rPr>
+          <w:rFonts w:ascii="Lora" w:hAnsi="Lora" w:cs="Times New Roman"/>
+          <w:sz w:val="22"/>
+          <w:szCs w:val="22"/>
+        </w:rPr>
+        <w:t>Text</w:t>
+      </w:r>
+    </w:p>
+    <w:p/>
+    <w:p>
+      <w:pPr>
+        <w:pStyle w:val="Heading2"/>
+        <w:jc w:val="left"/>
+        <w:rPr>
+          <w:rFonts w:ascii="Lora" w:hAnsi="Lora"/>
+          <w:color w:val="auto"/>
           <w:sz w:val="32"/>
-          <w:szCs w:val="32"/>
-        </w:rPr>
-      </w:pPr>
-      <w:r>
-        <w:rPr>
-          <w:rFonts w:ascii="Lora" w:hAnsi="Lora" w:cs="Times New Roman"/>
-        </w:rPr>
-        <w:br w:type="page"/>
-      </w:r>
-    </w:p>
-    <w:p>
-      <w:pPr>
-        <w:pStyle w:val="Heading1"/>
-        <w:rPr>
-          <w:rFonts w:ascii="Lora" w:hAnsi="Lora" w:cs="Times New Roman"/>
-        </w:rPr>
-      </w:pPr>
-      <w:bookmarkStart w:id="16" w:name="_Toc32872065"/>
-      <w:r>
-        <w:rPr>
-          <w:rFonts w:ascii="Lora" w:hAnsi="Lora" w:cs="Times New Roman"/>
-        </w:rPr>
-        <w:lastRenderedPageBreak/>
-        <w:t>Evaluierung</w:t>
-      </w:r>
-      <w:bookmarkEnd w:id="16"/>
+          <w:szCs w:val="22"/>
+        </w:rPr>
+      </w:pPr>
+      <w:r>
+        <w:rPr>
+          <w:rFonts w:ascii="Lora" w:hAnsi="Lora"/>
+          <w:color w:val="auto"/>
+          <w:sz w:val="32"/>
+          <w:szCs w:val="22"/>
+        </w:rPr>
+        <w:t>Architektur</w:t>
+      </w:r>
     </w:p>
     <w:p>
       <w:pPr>
         <w:ind w:firstLine="0"/>
         <w:rPr>
           <w:rFonts w:ascii="Lora" w:hAnsi="Lora"/>
-          <w:sz w:val="22"/>
-          <w:szCs w:val="18"/>
-        </w:rPr>
-      </w:pPr>
-    </w:p>
-    <w:p>
-      <w:pPr>
+        </w:rPr>
+      </w:pPr>
+    </w:p>
+    <w:p>
+      <w:pPr>
+        <w:spacing w:after="120" w:line="264" w:lineRule="auto"/>
         <w:ind w:firstLine="0"/>
         <w:rPr>
+          <w:rFonts w:ascii="Lora" w:hAnsi="Lora" w:cs="Times New Roman"/>
+          <w:sz w:val="22"/>
+          <w:szCs w:val="22"/>
+        </w:rPr>
+      </w:pPr>
+      <w:r>
+        <w:rPr>
+          <w:rFonts w:ascii="Lora" w:hAnsi="Lora" w:cs="Times New Roman"/>
+          <w:sz w:val="22"/>
+          <w:szCs w:val="22"/>
+        </w:rPr>
+        <w:t>Client-Server</w:t>
+      </w:r>
+    </w:p>
+    <w:p>
+      <w:pPr>
+        <w:spacing w:after="120" w:line="264" w:lineRule="auto"/>
+        <w:ind w:firstLine="0"/>
+        <w:rPr>
+          <w:rFonts w:ascii="Lora" w:hAnsi="Lora" w:cs="Times New Roman"/>
+          <w:sz w:val="22"/>
+          <w:szCs w:val="22"/>
+        </w:rPr>
+      </w:pPr>
+      <w:r>
+        <w:rPr>
+          <w:rFonts w:ascii="Lora" w:hAnsi="Lora" w:cs="Times New Roman"/>
+          <w:sz w:val="22"/>
+          <w:szCs w:val="22"/>
+        </w:rPr>
+        <w:t>Flask App / PWA</w:t>
+      </w:r>
+    </w:p>
+    <w:p>
+      <w:pPr>
+        <w:spacing w:after="120" w:line="264" w:lineRule="auto"/>
+        <w:ind w:firstLine="0"/>
+        <w:rPr>
+          <w:rFonts w:ascii="Lora" w:hAnsi="Lora" w:cs="Times New Roman"/>
+          <w:sz w:val="22"/>
+          <w:szCs w:val="22"/>
+        </w:rPr>
+      </w:pPr>
+      <w:r>
+        <w:rPr>
+          <w:rFonts w:ascii="Lora" w:hAnsi="Lora" w:cs="Times New Roman"/>
+          <w:sz w:val="22"/>
+          <w:szCs w:val="22"/>
+        </w:rPr>
+        <w:t>Kommunikation über http-Requests/Fetch</w:t>
+      </w:r>
+    </w:p>
+    <w:p>
+      <w:pPr>
+        <w:spacing w:after="120" w:line="264" w:lineRule="auto"/>
+        <w:ind w:firstLine="0"/>
+        <w:rPr>
+          <w:rFonts w:ascii="Lora" w:hAnsi="Lora" w:cs="Times New Roman"/>
+          <w:sz w:val="22"/>
+          <w:szCs w:val="22"/>
+        </w:rPr>
+      </w:pPr>
+    </w:p>
+    <w:p>
+      <w:pPr>
+        <w:pStyle w:val="Heading2"/>
+        <w:jc w:val="left"/>
+        <w:rPr>
           <w:rFonts w:ascii="Lora" w:hAnsi="Lora"/>
-          <w:sz w:val="22"/>
-          <w:szCs w:val="18"/>
+          <w:color w:val="auto"/>
+          <w:sz w:val="32"/>
+          <w:szCs w:val="22"/>
         </w:rPr>
       </w:pPr>
       <w:r>
         <w:rPr>
           <w:rFonts w:ascii="Lora" w:hAnsi="Lora"/>
-          <w:sz w:val="22"/>
-          <w:szCs w:val="18"/>
-        </w:rPr>
-        <w:t xml:space="preserve">Einer der wichtigsten Aspekte bei der Umsetzung der Anwendung ist die Frage, ab wann zwei Bilder als Repräsentation des gleichen Objekts gelten können. Als Ergebnis der Bildvergleichs liefern sämtliche Merkmalserkennungs-Algorithmen lediglich eine Menge von Matches. Aus diesen können mittels </w:t>
-      </w:r>
-      <w:r>
+          <w:color w:val="auto"/>
+          <w:sz w:val="32"/>
+          <w:szCs w:val="22"/>
+        </w:rPr>
+        <w:t>Client</w:t>
+      </w:r>
+    </w:p>
+    <w:p>
+      <w:pPr>
+        <w:ind w:firstLine="0"/>
         <w:rPr>
           <w:rFonts w:ascii="Lora" w:hAnsi="Lora"/>
-          <w:color w:val="FF0000"/>
-          <w:sz w:val="22"/>
-          <w:szCs w:val="18"/>
-        </w:rPr>
-        <w:t>x</w:t>
-      </w:r>
-      <w:r>
-        <w:rPr>
-          <w:rFonts w:ascii="Lora" w:hAnsi="Lora"/>
-          <w:color w:val="FF0000"/>
-          <w:sz w:val="22"/>
-          <w:szCs w:val="18"/>
-        </w:rPr>
-        <w:t xml:space="preserve"> </w:t>
-      </w:r>
-      <w:r>
-        <w:rPr>
-          <w:rFonts w:ascii="Lora" w:hAnsi="Lora"/>
-          <w:sz w:val="22"/>
-          <w:szCs w:val="18"/>
-        </w:rPr>
-        <w:t xml:space="preserve">diejenigen Matches entnommen werden, welche mit hoher Wahrscheinlichkeit als korrekt gelten können (siehe Kapitel </w:t>
-      </w:r>
-      <w:r>
-        <w:rPr>
-          <w:rFonts w:ascii="Lora" w:hAnsi="Lora"/>
-          <w:color w:val="FF0000"/>
-          <w:sz w:val="22"/>
-          <w:szCs w:val="18"/>
-        </w:rPr>
-        <w:t>x</w:t>
-      </w:r>
-      <w:r>
-        <w:rPr>
-          <w:rFonts w:ascii="Lora" w:hAnsi="Lora"/>
-          <w:sz w:val="22"/>
-          <w:szCs w:val="18"/>
-        </w:rPr>
-        <w:t>).</w:t>
-      </w:r>
-      <w:r>
-        <w:rPr>
-          <w:rFonts w:ascii="Lora" w:hAnsi="Lora"/>
-          <w:sz w:val="22"/>
-          <w:szCs w:val="18"/>
-        </w:rPr>
-        <w:t xml:space="preserve"> Doch aus der Anzahl dieser guten Matches allein lässt sich noch keine Aussage über die Richtigkeit der Bildklassifikation liefern. </w:t>
-      </w:r>
-    </w:p>
-    <w:p>
-      <w:pPr>
-        <w:rPr>
-          <w:rFonts w:ascii="Lora" w:hAnsi="Lora"/>
-          <w:sz w:val="22"/>
-          <w:szCs w:val="18"/>
-        </w:rPr>
-      </w:pPr>
-      <w:r>
-        <w:rPr>
-          <w:rFonts w:ascii="Lora" w:hAnsi="Lora"/>
-          <w:sz w:val="22"/>
-          <w:szCs w:val="18"/>
-        </w:rPr>
-        <w:t>Hierfür ist es stattdessen erforderlich, für den jeweiligen Anwendungskontext zu ermitteln, welche Anzahl an guten Matches erwartet werden kann. Insbesondere sind hier die folgenden drei Situationen zu prüfen</w:t>
-      </w:r>
-      <w:r>
-        <w:rPr>
-          <w:rFonts w:ascii="Lora" w:hAnsi="Lora"/>
-          <w:sz w:val="22"/>
-          <w:szCs w:val="18"/>
-        </w:rPr>
-        <w:t>, mit denen sich die folgenden Kapitel beschäftigen werden</w:t>
-      </w:r>
-      <w:r>
-        <w:rPr>
-          <w:rFonts w:ascii="Lora" w:hAnsi="Lora"/>
-          <w:sz w:val="22"/>
-          <w:szCs w:val="18"/>
-        </w:rPr>
-        <w:t>:</w:t>
+        </w:rPr>
+      </w:pPr>
+    </w:p>
+    <w:p>
+      <w:pPr>
+        <w:spacing w:after="120" w:line="264" w:lineRule="auto"/>
+        <w:ind w:firstLine="0"/>
+        <w:rPr>
+          <w:rFonts w:ascii="Lora" w:hAnsi="Lora" w:cs="Times New Roman"/>
+          <w:sz w:val="22"/>
+          <w:szCs w:val="22"/>
+        </w:rPr>
+      </w:pPr>
+      <w:r>
+        <w:rPr>
+          <w:rFonts w:ascii="Lora" w:hAnsi="Lora" w:cs="Times New Roman"/>
+          <w:sz w:val="22"/>
+          <w:szCs w:val="22"/>
+        </w:rPr>
+        <w:t>Benutzeroberfläche</w:t>
       </w:r>
     </w:p>
     <w:p>
@@ -13634,19 +13702,20 @@
           <w:ilvl w:val="0"/>
           <w:numId w:val="33"/>
         </w:numPr>
-        <w:rPr>
-          <w:rFonts w:ascii="Lora" w:hAnsi="Lora"/>
-          <w:sz w:val="22"/>
-          <w:szCs w:val="18"/>
-        </w:rPr>
-      </w:pPr>
-      <w:r>
-        <w:rPr>
-          <w:rFonts w:ascii="Lora" w:hAnsi="Lora"/>
-          <w:sz w:val="22"/>
-          <w:szCs w:val="18"/>
-        </w:rPr>
-        <w:t>Vergleich von zwei identischen Bildern</w:t>
+        <w:spacing w:after="120" w:line="264" w:lineRule="auto"/>
+        <w:rPr>
+          <w:rFonts w:ascii="Lora" w:hAnsi="Lora" w:cs="Times New Roman"/>
+          <w:sz w:val="22"/>
+          <w:szCs w:val="22"/>
+        </w:rPr>
+      </w:pPr>
+      <w:r>
+        <w:rPr>
+          <w:rFonts w:ascii="Lora" w:hAnsi="Lora" w:cs="Times New Roman"/>
+          <w:sz w:val="22"/>
+          <w:szCs w:val="22"/>
+        </w:rPr>
+        <w:t>Startseite</w:t>
       </w:r>
     </w:p>
     <w:p>
@@ -13656,27 +13725,20 @@
           <w:ilvl w:val="0"/>
           <w:numId w:val="33"/>
         </w:numPr>
-        <w:rPr>
-          <w:rFonts w:ascii="Lora" w:hAnsi="Lora"/>
-          <w:sz w:val="22"/>
-          <w:szCs w:val="18"/>
-        </w:rPr>
-      </w:pPr>
-      <w:r>
-        <w:rPr>
-          <w:rFonts w:ascii="Lora" w:hAnsi="Lora"/>
-          <w:sz w:val="22"/>
-          <w:szCs w:val="18"/>
-        </w:rPr>
-        <w:t xml:space="preserve">Vergleich von zwei Bildern des gleichen Motivs </w:t>
-      </w:r>
-      <w:r>
-        <w:rPr>
-          <w:rFonts w:ascii="Lora" w:hAnsi="Lora"/>
-          <w:sz w:val="22"/>
-          <w:szCs w:val="18"/>
-        </w:rPr>
-        <w:t>bei Varianz der Aufnahmebedingungen</w:t>
+        <w:spacing w:after="120" w:line="264" w:lineRule="auto"/>
+        <w:rPr>
+          <w:rFonts w:ascii="Lora" w:hAnsi="Lora" w:cs="Times New Roman"/>
+          <w:sz w:val="22"/>
+          <w:szCs w:val="22"/>
+        </w:rPr>
+      </w:pPr>
+      <w:r>
+        <w:rPr>
+          <w:rFonts w:ascii="Lora" w:hAnsi="Lora" w:cs="Times New Roman"/>
+          <w:sz w:val="22"/>
+          <w:szCs w:val="22"/>
+        </w:rPr>
+        <w:t>Details</w:t>
       </w:r>
     </w:p>
     <w:p>
@@ -13686,24 +13748,130 @@
           <w:ilvl w:val="0"/>
           <w:numId w:val="33"/>
         </w:numPr>
-        <w:rPr>
-          <w:rFonts w:ascii="Lora" w:hAnsi="Lora"/>
-          <w:sz w:val="22"/>
-          <w:szCs w:val="18"/>
-        </w:rPr>
-      </w:pPr>
-      <w:r>
-        <w:rPr>
-          <w:rFonts w:ascii="Lora" w:hAnsi="Lora"/>
-          <w:sz w:val="22"/>
-          <w:szCs w:val="18"/>
-        </w:rPr>
-        <w:t>Vergleich von zwei Bildern mit unterschiedlichen Motiven</w:t>
-      </w:r>
-    </w:p>
-    <w:p>
-      <w:pPr>
+        <w:spacing w:after="120" w:line="264" w:lineRule="auto"/>
+        <w:rPr>
+          <w:rFonts w:ascii="Lora" w:hAnsi="Lora" w:cs="Times New Roman"/>
+          <w:sz w:val="22"/>
+          <w:szCs w:val="22"/>
+        </w:rPr>
+      </w:pPr>
+      <w:r>
+        <w:rPr>
+          <w:rFonts w:ascii="Lora" w:hAnsi="Lora" w:cs="Times New Roman"/>
+          <w:sz w:val="22"/>
+          <w:szCs w:val="22"/>
+        </w:rPr>
+        <w:t>Settings (Algorithmus wählen)</w:t>
+      </w:r>
+    </w:p>
+    <w:p>
+      <w:pPr>
+        <w:pStyle w:val="ListParagraph"/>
+        <w:numPr>
+          <w:ilvl w:val="0"/>
+          <w:numId w:val="33"/>
+        </w:numPr>
+        <w:spacing w:after="120" w:line="264" w:lineRule="auto"/>
+        <w:rPr>
+          <w:rFonts w:ascii="Lora" w:hAnsi="Lora" w:cs="Times New Roman"/>
+          <w:sz w:val="22"/>
+          <w:szCs w:val="22"/>
+        </w:rPr>
+      </w:pPr>
+      <w:r>
+        <w:rPr>
+          <w:rFonts w:ascii="Lora" w:hAnsi="Lora" w:cs="Times New Roman"/>
+          <w:sz w:val="22"/>
+          <w:szCs w:val="22"/>
+        </w:rPr>
+        <w:t>Seite falls kein Match</w:t>
+      </w:r>
+    </w:p>
+    <w:p>
+      <w:pPr>
+        <w:spacing w:after="120" w:line="264" w:lineRule="auto"/>
         <w:ind w:firstLine="0"/>
+        <w:rPr>
+          <w:rFonts w:ascii="Lora" w:hAnsi="Lora" w:cs="Times New Roman"/>
+          <w:sz w:val="22"/>
+          <w:szCs w:val="22"/>
+        </w:rPr>
+      </w:pPr>
+      <w:r>
+        <w:rPr>
+          <w:rFonts w:ascii="Lora" w:hAnsi="Lora" w:cs="Times New Roman"/>
+          <w:sz w:val="22"/>
+          <w:szCs w:val="22"/>
+        </w:rPr>
+        <w:t>JavaScript, weitere Bibliotheken</w:t>
+      </w:r>
+    </w:p>
+    <w:p>
+      <w:pPr>
+        <w:spacing w:after="120" w:line="264" w:lineRule="auto"/>
+        <w:ind w:firstLine="0"/>
+        <w:rPr>
+          <w:rFonts w:ascii="Lora" w:hAnsi="Lora" w:cs="Times New Roman"/>
+          <w:sz w:val="22"/>
+          <w:szCs w:val="22"/>
+        </w:rPr>
+      </w:pPr>
+      <w:r>
+        <w:rPr>
+          <w:rFonts w:ascii="Lora" w:hAnsi="Lora" w:cs="Times New Roman"/>
+          <w:sz w:val="22"/>
+          <w:szCs w:val="22"/>
+        </w:rPr>
+        <w:t>PWA erklären</w:t>
+      </w:r>
+    </w:p>
+    <w:p>
+      <w:pPr>
+        <w:spacing w:after="120" w:line="264" w:lineRule="auto"/>
+        <w:ind w:firstLine="0"/>
+        <w:rPr>
+          <w:rFonts w:ascii="Lora" w:hAnsi="Lora" w:cs="Times New Roman"/>
+          <w:sz w:val="22"/>
+          <w:szCs w:val="22"/>
+        </w:rPr>
+      </w:pPr>
+      <w:r>
+        <w:rPr>
+          <w:rFonts w:ascii="Lora" w:hAnsi="Lora" w:cs="Times New Roman"/>
+          <w:sz w:val="22"/>
+          <w:szCs w:val="22"/>
+        </w:rPr>
+        <w:t>Leaflet?</w:t>
+      </w:r>
+    </w:p>
+    <w:p>
+      <w:pPr>
+        <w:spacing w:after="120" w:line="264" w:lineRule="auto"/>
+        <w:ind w:firstLine="0"/>
+        <w:rPr>
+          <w:rFonts w:ascii="Lora" w:hAnsi="Lora" w:cs="Times New Roman"/>
+          <w:sz w:val="22"/>
+          <w:szCs w:val="22"/>
+        </w:rPr>
+      </w:pPr>
+      <w:r>
+        <w:rPr>
+          <w:rFonts w:ascii="Lora" w:hAnsi="Lora" w:cs="Times New Roman"/>
+          <w:sz w:val="22"/>
+          <w:szCs w:val="22"/>
+        </w:rPr>
+        <w:t>Upload-Seite</w:t>
+      </w:r>
+    </w:p>
+    <w:p>
+      <w:pPr>
+        <w:spacing w:after="120" w:line="264" w:lineRule="auto"/>
+        <w:ind w:firstLine="0"/>
+        <w:rPr>
+          <w:rFonts w:ascii="Lora" w:hAnsi="Lora" w:cs="Times New Roman"/>
+          <w:sz w:val="22"/>
+          <w:szCs w:val="22"/>
+        </w:rPr>
       </w:pPr>
     </w:p>
     <w:p>
@@ -13724,54 +13892,384 @@
           <w:sz w:val="32"/>
           <w:szCs w:val="22"/>
         </w:rPr>
-        <w:t>Matches bei identischen Bildern</w:t>
+        <w:t>Server</w:t>
       </w:r>
     </w:p>
     <w:p>
       <w:pPr>
         <w:ind w:firstLine="0"/>
         <w:rPr>
-          <w:rFonts w:ascii="Lora" w:hAnsi="Lora" w:cs="Times New Roman"/>
-          <w:sz w:val="22"/>
-          <w:szCs w:val="22"/>
-        </w:rPr>
-      </w:pPr>
-    </w:p>
-    <w:p>
-      <w:pPr>
+          <w:rFonts w:ascii="Lora" w:hAnsi="Lora"/>
+        </w:rPr>
+      </w:pPr>
+    </w:p>
+    <w:p>
+      <w:pPr>
+        <w:spacing w:after="120" w:line="264" w:lineRule="auto"/>
         <w:ind w:firstLine="0"/>
         <w:rPr>
           <w:rFonts w:ascii="Lora" w:hAnsi="Lora" w:cs="Times New Roman"/>
+          <w:sz w:val="22"/>
+          <w:szCs w:val="22"/>
+        </w:rPr>
+      </w:pPr>
+      <w:r>
+        <w:rPr>
+          <w:rFonts w:ascii="Lora" w:hAnsi="Lora" w:cs="Times New Roman"/>
+          <w:sz w:val="22"/>
+          <w:szCs w:val="22"/>
+        </w:rPr>
+        <w:t>Flask</w:t>
+      </w:r>
+    </w:p>
+    <w:p>
+      <w:pPr>
+        <w:spacing w:after="120" w:line="264" w:lineRule="auto"/>
+        <w:ind w:firstLine="0"/>
+        <w:rPr>
+          <w:rFonts w:ascii="Lora" w:hAnsi="Lora" w:cs="Times New Roman"/>
+          <w:sz w:val="22"/>
+          <w:szCs w:val="22"/>
+        </w:rPr>
+      </w:pPr>
+      <w:r>
+        <w:rPr>
+          <w:rFonts w:ascii="Lora" w:hAnsi="Lora" w:cs="Times New Roman"/>
+          <w:sz w:val="22"/>
+          <w:szCs w:val="22"/>
+        </w:rPr>
+        <w:t>PythonAnywhere?</w:t>
+      </w:r>
+    </w:p>
+    <w:p>
+      <w:pPr>
+        <w:spacing w:after="120" w:line="264" w:lineRule="auto"/>
+        <w:ind w:firstLine="0"/>
+        <w:rPr>
+          <w:rFonts w:ascii="Lora" w:hAnsi="Lora" w:cs="Times New Roman"/>
+          <w:sz w:val="22"/>
+          <w:szCs w:val="22"/>
+        </w:rPr>
+      </w:pPr>
+      <w:r>
+        <w:rPr>
+          <w:rFonts w:ascii="Lora" w:hAnsi="Lora" w:cs="Times New Roman"/>
+          <w:sz w:val="22"/>
+          <w:szCs w:val="22"/>
+        </w:rPr>
+        <w:t>MySQL</w:t>
+      </w:r>
+    </w:p>
+    <w:p>
+      <w:pPr>
+        <w:spacing w:after="120" w:line="264" w:lineRule="auto"/>
+        <w:ind w:firstLine="0"/>
+        <w:rPr>
+          <w:rFonts w:ascii="Lora" w:hAnsi="Lora" w:cs="Times New Roman"/>
+          <w:sz w:val="22"/>
+          <w:szCs w:val="22"/>
+        </w:rPr>
+      </w:pPr>
+      <w:r>
+        <w:rPr>
+          <w:rFonts w:ascii="Lora" w:hAnsi="Lora" w:cs="Times New Roman"/>
+          <w:sz w:val="22"/>
+          <w:szCs w:val="22"/>
+        </w:rPr>
+        <w:t>Matching</w:t>
+      </w:r>
+      <w:r>
+        <w:rPr>
+          <w:rFonts w:ascii="Lora" w:hAnsi="Lora" w:cs="Times New Roman"/>
+          <w:sz w:val="22"/>
+          <w:szCs w:val="22"/>
+        </w:rPr>
+        <w:t xml:space="preserve"> (Algorithmus wählen – Strategy Pattern)</w:t>
+      </w:r>
+    </w:p>
+    <w:p>
+      <w:pPr>
+        <w:spacing w:after="120" w:line="264" w:lineRule="auto"/>
+        <w:ind w:firstLine="0"/>
+        <w:rPr>
+          <w:rFonts w:ascii="Lora" w:hAnsi="Lora" w:cs="Times New Roman"/>
+          <w:sz w:val="22"/>
+          <w:szCs w:val="22"/>
+        </w:rPr>
+      </w:pPr>
+      <w:r>
+        <w:rPr>
+          <w:rFonts w:ascii="Lora" w:hAnsi="Lora" w:cs="Times New Roman"/>
+          <w:sz w:val="22"/>
+          <w:szCs w:val="22"/>
+        </w:rPr>
+        <w:t>Geo-Koordinaten Eingrenzung</w:t>
+      </w:r>
+    </w:p>
+    <w:p>
+      <w:pPr>
+        <w:spacing w:after="120" w:line="264" w:lineRule="auto"/>
+        <w:ind w:firstLine="0"/>
+        <w:rPr>
+          <w:rFonts w:ascii="Lora" w:hAnsi="Lora" w:cs="Times New Roman"/>
+          <w:sz w:val="22"/>
+          <w:szCs w:val="22"/>
+        </w:rPr>
+      </w:pPr>
+      <w:r>
+        <w:rPr>
+          <w:rFonts w:ascii="Lora" w:hAnsi="Lora" w:cs="Times New Roman"/>
+          <w:sz w:val="22"/>
+          <w:szCs w:val="22"/>
+        </w:rPr>
+        <w:t>Bildspeicherung und Abruf</w:t>
+      </w:r>
+    </w:p>
+    <w:p>
+      <w:pPr>
+        <w:spacing w:after="120" w:line="264" w:lineRule="auto"/>
+        <w:ind w:firstLine="0"/>
+        <w:rPr>
+          <w:rFonts w:ascii="Lora" w:hAnsi="Lora" w:cs="Times New Roman"/>
+          <w:sz w:val="22"/>
+          <w:szCs w:val="22"/>
+        </w:rPr>
+      </w:pPr>
+    </w:p>
+    <w:p>
+      <w:pPr>
+        <w:rPr>
+          <w:rFonts w:ascii="Lora" w:eastAsiaTheme="majorEastAsia" w:hAnsi="Lora" w:cs="Times New Roman"/>
+          <w:color w:val="A5A5A5" w:themeColor="accent1" w:themeShade="BF"/>
+          <w:sz w:val="32"/>
+          <w:szCs w:val="32"/>
+        </w:rPr>
+      </w:pPr>
+      <w:r>
+        <w:rPr>
+          <w:rFonts w:ascii="Lora" w:eastAsiaTheme="majorEastAsia" w:hAnsi="Lora" w:cs="Times New Roman"/>
+          <w:color w:val="A5A5A5" w:themeColor="accent1" w:themeShade="BF"/>
+          <w:sz w:val="32"/>
+          <w:szCs w:val="32"/>
+        </w:rPr>
+        <w:br w:type="page"/>
+      </w:r>
+    </w:p>
+    <w:p>
+      <w:pPr>
+        <w:rPr>
+          <w:rFonts w:ascii="Lora" w:eastAsiaTheme="majorEastAsia" w:hAnsi="Lora" w:cs="Times New Roman"/>
+          <w:color w:val="A5A5A5" w:themeColor="accent1" w:themeShade="BF"/>
+          <w:sz w:val="32"/>
+          <w:szCs w:val="32"/>
+        </w:rPr>
+      </w:pPr>
+    </w:p>
+    <w:p>
+      <w:pPr>
+        <w:pStyle w:val="Heading1"/>
+        <w:rPr>
+          <w:rFonts w:ascii="Lora" w:hAnsi="Lora" w:cs="Times New Roman"/>
+        </w:rPr>
+      </w:pPr>
+      <w:bookmarkStart w:id="15" w:name="_Toc32872065"/>
+      <w:r>
+        <w:rPr>
+          <w:rFonts w:ascii="Lora" w:hAnsi="Lora" w:cs="Times New Roman"/>
+        </w:rPr>
+        <w:t>Evaluierung</w:t>
+      </w:r>
+      <w:bookmarkEnd w:id="15"/>
+    </w:p>
+    <w:p>
+      <w:pPr>
+        <w:ind w:firstLine="0"/>
+        <w:rPr>
+          <w:rFonts w:ascii="Lora" w:hAnsi="Lora"/>
+          <w:sz w:val="22"/>
+          <w:szCs w:val="18"/>
+        </w:rPr>
+      </w:pPr>
+    </w:p>
+    <w:p>
+      <w:pPr>
+        <w:ind w:firstLine="0"/>
+        <w:rPr>
+          <w:rFonts w:ascii="Lora" w:hAnsi="Lora"/>
+          <w:sz w:val="22"/>
+          <w:szCs w:val="18"/>
+        </w:rPr>
+      </w:pPr>
+      <w:r>
+        <w:rPr>
+          <w:rFonts w:ascii="Lora" w:hAnsi="Lora"/>
+          <w:sz w:val="22"/>
+          <w:szCs w:val="18"/>
+        </w:rPr>
+        <w:t xml:space="preserve">Einer der wichtigsten Aspekte bei der Umsetzung der Anwendung ist die Frage, ab wann zwei Bilder als Repräsentation des gleichen Objekts gelten können. Als Ergebnis der Bildvergleichs liefern sämtliche Merkmalserkennungs-Algorithmen lediglich eine Menge von Matches. Aus diesen können mittels </w:t>
+      </w:r>
+      <w:r>
+        <w:rPr>
+          <w:rFonts w:ascii="Lora" w:hAnsi="Lora"/>
           <w:color w:val="FF0000"/>
           <w:sz w:val="22"/>
-          <w:szCs w:val="22"/>
-        </w:rPr>
-      </w:pPr>
-      <w:r>
-        <w:rPr>
-          <w:rFonts w:ascii="Lora" w:hAnsi="Lora" w:cs="Times New Roman"/>
+          <w:szCs w:val="18"/>
+        </w:rPr>
+        <w:t>x</w:t>
+      </w:r>
+      <w:r>
+        <w:rPr>
+          <w:rFonts w:ascii="Lora" w:hAnsi="Lora"/>
           <w:color w:val="FF0000"/>
           <w:sz w:val="22"/>
-          <w:szCs w:val="22"/>
-        </w:rPr>
-        <w:t>Fehlt</w:t>
-      </w:r>
-      <w:r>
-        <w:rPr>
-          <w:rFonts w:ascii="Lora" w:hAnsi="Lora" w:cs="Times New Roman"/>
+          <w:szCs w:val="18"/>
+        </w:rPr>
+        <w:t xml:space="preserve"> </w:t>
+      </w:r>
+      <w:r>
+        <w:rPr>
+          <w:rFonts w:ascii="Lora" w:hAnsi="Lora"/>
+          <w:sz w:val="22"/>
+          <w:szCs w:val="18"/>
+        </w:rPr>
+        <w:t xml:space="preserve">diejenigen Matches entnommen werden, welche mit hoher Wahrscheinlichkeit als korrekt gelten können (siehe Kapitel </w:t>
+      </w:r>
+      <w:r>
+        <w:rPr>
+          <w:rFonts w:ascii="Lora" w:hAnsi="Lora"/>
           <w:color w:val="FF0000"/>
           <w:sz w:val="22"/>
-          <w:szCs w:val="22"/>
-        </w:rPr>
-        <w:t>. Einfach einige hundert Bilder mit sich selbst vergleichen, für jeden Algorithmus.</w:t>
+          <w:szCs w:val="18"/>
+        </w:rPr>
+        <w:t>x</w:t>
+      </w:r>
+      <w:r>
+        <w:rPr>
+          <w:rFonts w:ascii="Lora" w:hAnsi="Lora"/>
+          <w:sz w:val="22"/>
+          <w:szCs w:val="18"/>
+        </w:rPr>
+        <w:t>).</w:t>
+      </w:r>
+      <w:r>
+        <w:rPr>
+          <w:rFonts w:ascii="Lora" w:hAnsi="Lora"/>
+          <w:sz w:val="22"/>
+          <w:szCs w:val="18"/>
+        </w:rPr>
+        <w:t xml:space="preserve"> Doch aus der Anzahl dieser guten Matches allein lässt sich noch keine Aussage über die Richtigkeit der Bildklassifikation liefern. </w:t>
+      </w:r>
+    </w:p>
+    <w:p>
+      <w:pPr>
+        <w:rPr>
+          <w:rFonts w:ascii="Lora" w:hAnsi="Lora"/>
+          <w:sz w:val="22"/>
+          <w:szCs w:val="18"/>
+        </w:rPr>
+      </w:pPr>
+      <w:r>
+        <w:rPr>
+          <w:rFonts w:ascii="Lora" w:hAnsi="Lora"/>
+          <w:sz w:val="22"/>
+          <w:szCs w:val="18"/>
+        </w:rPr>
+        <w:t>Hierfür ist es stattdessen erforderlich, für den jeweiligen Anwendungskontext zu ermitteln, welche Anzahl an guten Matches erwartet werden kann. Insbesondere sind hier die folgenden drei Situationen zu prüfen</w:t>
+      </w:r>
+      <w:r>
+        <w:rPr>
+          <w:rFonts w:ascii="Lora" w:hAnsi="Lora"/>
+          <w:sz w:val="22"/>
+          <w:szCs w:val="18"/>
+        </w:rPr>
+        <w:t>, mit denen sich die folgenden Kapitel beschäftigen werden</w:t>
+      </w:r>
+      <w:r>
+        <w:rPr>
+          <w:rFonts w:ascii="Lora" w:hAnsi="Lora"/>
+          <w:sz w:val="22"/>
+          <w:szCs w:val="18"/>
+        </w:rPr>
+        <w:t>:</w:t>
+      </w:r>
+    </w:p>
+    <w:p>
+      <w:pPr>
+        <w:pStyle w:val="ListParagraph"/>
+        <w:numPr>
+          <w:ilvl w:val="0"/>
+          <w:numId w:val="33"/>
+        </w:numPr>
+        <w:rPr>
+          <w:rFonts w:ascii="Lora" w:hAnsi="Lora"/>
+          <w:sz w:val="22"/>
+          <w:szCs w:val="18"/>
+        </w:rPr>
+      </w:pPr>
+      <w:r>
+        <w:rPr>
+          <w:rFonts w:ascii="Lora" w:hAnsi="Lora"/>
+          <w:sz w:val="22"/>
+          <w:szCs w:val="18"/>
+        </w:rPr>
+        <w:t>Vergleich von zwei identischen Bildern</w:t>
+      </w:r>
+    </w:p>
+    <w:p>
+      <w:pPr>
+        <w:pStyle w:val="ListParagraph"/>
+        <w:numPr>
+          <w:ilvl w:val="0"/>
+          <w:numId w:val="33"/>
+        </w:numPr>
+        <w:rPr>
+          <w:rFonts w:ascii="Lora" w:hAnsi="Lora"/>
+          <w:sz w:val="22"/>
+          <w:szCs w:val="18"/>
+        </w:rPr>
+      </w:pPr>
+      <w:r>
+        <w:rPr>
+          <w:rFonts w:ascii="Lora" w:hAnsi="Lora"/>
+          <w:sz w:val="22"/>
+          <w:szCs w:val="18"/>
+        </w:rPr>
+        <w:t xml:space="preserve">Vergleich von zwei Bildern des gleichen Motivs </w:t>
+      </w:r>
+      <w:r>
+        <w:rPr>
+          <w:rFonts w:ascii="Lora" w:hAnsi="Lora"/>
+          <w:sz w:val="22"/>
+          <w:szCs w:val="18"/>
+        </w:rPr>
+        <w:t>bei Varianz der Aufnahmebedingungen</w:t>
+      </w:r>
+    </w:p>
+    <w:p>
+      <w:pPr>
+        <w:pStyle w:val="ListParagraph"/>
+        <w:numPr>
+          <w:ilvl w:val="0"/>
+          <w:numId w:val="33"/>
+        </w:numPr>
+        <w:rPr>
+          <w:rFonts w:ascii="Lora" w:hAnsi="Lora"/>
+          <w:sz w:val="22"/>
+          <w:szCs w:val="18"/>
+        </w:rPr>
+      </w:pPr>
+      <w:r>
+        <w:rPr>
+          <w:rFonts w:ascii="Lora" w:hAnsi="Lora"/>
+          <w:sz w:val="22"/>
+          <w:szCs w:val="18"/>
+        </w:rPr>
+        <w:t>Vergleich von zwei Bildern mit unterschiedlichen Motiven</w:t>
       </w:r>
     </w:p>
     <w:p>
       <w:pPr>
         <w:ind w:firstLine="0"/>
-        <w:rPr>
-          <w:color w:val="FF0000"/>
-        </w:rPr>
       </w:pPr>
     </w:p>
     <w:p>
@@ -13792,6 +14290,74 @@
           <w:sz w:val="32"/>
           <w:szCs w:val="22"/>
         </w:rPr>
+        <w:t>Matches bei identischen Bildern</w:t>
+      </w:r>
+    </w:p>
+    <w:p>
+      <w:pPr>
+        <w:ind w:firstLine="0"/>
+        <w:rPr>
+          <w:rFonts w:ascii="Lora" w:hAnsi="Lora" w:cs="Times New Roman"/>
+          <w:sz w:val="22"/>
+          <w:szCs w:val="22"/>
+        </w:rPr>
+      </w:pPr>
+    </w:p>
+    <w:p>
+      <w:pPr>
+        <w:ind w:firstLine="0"/>
+        <w:rPr>
+          <w:rFonts w:ascii="Lora" w:hAnsi="Lora" w:cs="Times New Roman"/>
+          <w:color w:val="FF0000"/>
+          <w:sz w:val="22"/>
+          <w:szCs w:val="22"/>
+        </w:rPr>
+      </w:pPr>
+      <w:r>
+        <w:rPr>
+          <w:rFonts w:ascii="Lora" w:hAnsi="Lora" w:cs="Times New Roman"/>
+          <w:color w:val="FF0000"/>
+          <w:sz w:val="22"/>
+          <w:szCs w:val="22"/>
+        </w:rPr>
+        <w:t>Fehlt</w:t>
+      </w:r>
+      <w:r>
+        <w:rPr>
+          <w:rFonts w:ascii="Lora" w:hAnsi="Lora" w:cs="Times New Roman"/>
+          <w:color w:val="FF0000"/>
+          <w:sz w:val="22"/>
+          <w:szCs w:val="22"/>
+        </w:rPr>
+        <w:t>. Einfach einige hundert Bilder mit sich selbst vergleichen, für jeden Algorithmus.</w:t>
+      </w:r>
+    </w:p>
+    <w:p>
+      <w:pPr>
+        <w:ind w:firstLine="0"/>
+        <w:rPr>
+          <w:color w:val="FF0000"/>
+        </w:rPr>
+      </w:pPr>
+    </w:p>
+    <w:p>
+      <w:pPr>
+        <w:pStyle w:val="Heading2"/>
+        <w:jc w:val="left"/>
+        <w:rPr>
+          <w:rFonts w:ascii="Lora" w:hAnsi="Lora"/>
+          <w:color w:val="auto"/>
+          <w:sz w:val="32"/>
+          <w:szCs w:val="22"/>
+        </w:rPr>
+      </w:pPr>
+      <w:r>
+        <w:rPr>
+          <w:rFonts w:ascii="Lora" w:hAnsi="Lora"/>
+          <w:color w:val="auto"/>
+          <w:sz w:val="32"/>
+          <w:szCs w:val="22"/>
+        </w:rPr>
         <w:t>Matches bei Varianz der Aufnahmebedingungen</w:t>
       </w:r>
     </w:p>
@@ -13945,6 +14511,7 @@
           <w:sz w:val="22"/>
           <w:szCs w:val="22"/>
         </w:rPr>
+        <w:lastRenderedPageBreak/>
         <w:t xml:space="preserve">Von sechs Objekten wurden am gleichen Tag Aufnahmen erstellt, wobei jeweils eine Fotografie etwa eine Stunde vor und die </w:t>
       </w:r>
       <w:r>
@@ -13961,16 +14528,7 @@
           <w:sz w:val="22"/>
           <w:szCs w:val="22"/>
         </w:rPr>
-        <w:t xml:space="preserve"> etwa eine Stunde nach </w:t>
-      </w:r>
-      <w:r>
-        <w:rPr>
-          <w:rFonts w:ascii="Lora" w:hAnsi="Lora" w:cs="Times New Roman"/>
-          <w:sz w:val="22"/>
-          <w:szCs w:val="22"/>
-        </w:rPr>
-        <w:lastRenderedPageBreak/>
-        <w:t>Sonnenuntergang aufgenommen wurde.</w:t>
+        <w:t xml:space="preserve"> etwa eine Stunde nach Sonnenuntergang aufgenommen wurde.</w:t>
       </w:r>
       <w:r>
         <w:rPr>
@@ -15826,6 +16384,7 @@
           <w:sz w:val="22"/>
           <w:szCs w:val="22"/>
         </w:rPr>
+        <w:lastRenderedPageBreak/>
         <w:t xml:space="preserve">Die für die Berechnung dieser guten Matches benötigte Zeit ist aus Tabelle </w:t>
       </w:r>
       <w:r>
@@ -15888,7 +16447,6 @@
           <w:sz w:val="22"/>
           <w:szCs w:val="22"/>
         </w:rPr>
-        <w:lastRenderedPageBreak/>
         <w:t xml:space="preserve">TABELLE </w:t>
       </w:r>
       <w:r>
@@ -17930,7 +18488,7 @@
           <w:szCs w:val="22"/>
         </w:rPr>
       </w:pPr>
-      <w:bookmarkStart w:id="17" w:name="_Toc34166455"/>
+      <w:bookmarkStart w:id="16" w:name="_Toc34166455"/>
       <w:r>
         <w:rPr>
           <w:rFonts w:ascii="Lora" w:hAnsi="Lora"/>
@@ -17940,7 +18498,7 @@
         </w:rPr>
         <w:t>Okklusion</w:t>
       </w:r>
-      <w:bookmarkEnd w:id="17"/>
+      <w:bookmarkEnd w:id="16"/>
     </w:p>
     <w:p>
       <w:pPr>
@@ -18156,7 +18714,16 @@
           <w:sz w:val="22"/>
           <w:szCs w:val="22"/>
         </w:rPr>
-        <w:t xml:space="preserve"> gibt für jedes Gebäude jeweils die Anzahl guter Matches für diese drei Vergleichsbilder an. </w:t>
+        <w:t xml:space="preserve"> gibt </w:t>
+      </w:r>
+      <w:r>
+        <w:rPr>
+          <w:rFonts w:ascii="Lora" w:hAnsi="Lora" w:cs="Times New Roman"/>
+          <w:sz w:val="22"/>
+          <w:szCs w:val="22"/>
+        </w:rPr>
+        <w:lastRenderedPageBreak/>
+        <w:t xml:space="preserve">für jedes Gebäude jeweils die Anzahl guter Matches für diese drei Vergleichsbilder an. </w:t>
       </w:r>
     </w:p>
     <w:p>
@@ -18173,16 +18740,7 @@
           <w:sz w:val="22"/>
           <w:szCs w:val="22"/>
         </w:rPr>
-        <w:t xml:space="preserve">Generell ist zu beobachten, dass die Match-Anzahl bei den stärker verdeckten Objekten geringer ausfällt. Bei den Bildern der Alten Hofhaltung in Bamberg und des Weißen Turms in Nürnberg fällt jedoch auf, dass die Positionierung des </w:t>
-      </w:r>
-      <w:r>
-        <w:rPr>
-          <w:rFonts w:ascii="Lora" w:hAnsi="Lora" w:cs="Times New Roman"/>
-          <w:sz w:val="22"/>
-          <w:szCs w:val="22"/>
-        </w:rPr>
-        <w:lastRenderedPageBreak/>
-        <w:t>verdeckenden Objekts in der Bildmitte zu einer höheren Zahl guter Matches führt als eine weniger zentrale Position. Interessant ist zudem, dass allein beim ORB-Algorithmus teilweise eine größere Zahl guter Matches bei stärkerer Okklusion auftritt. Auch hier liefert ORB nur eine deutlich geringere Anzahl guter Matches als die anderen Algorithmen.</w:t>
+        <w:t>Generell ist zu beobachten, dass die Match-Anzahl bei den stärker verdeckten Objekten geringer ausfällt. Bei den Bildern der Alten Hofhaltung in Bamberg und des Weißen Turms in Nürnberg fällt jedoch auf, dass die Positionierung des verdeckenden Objekts in der Bildmitte zu einer höheren Zahl guter Matches führt als eine weniger zentrale Position. Interessant ist zudem, dass allein beim ORB-Algorithmus teilweise eine größere Zahl guter Matches bei stärkerer Okklusion auftritt. Auch hier liefert ORB nur eine deutlich geringere Anzahl guter Matches als die anderen Algorithmen.</w:t>
       </w:r>
     </w:p>
     <w:p>
@@ -23099,7 +23657,7 @@
           <w:szCs w:val="22"/>
         </w:rPr>
       </w:pPr>
-      <w:bookmarkStart w:id="18" w:name="_Toc34166456"/>
+      <w:bookmarkStart w:id="17" w:name="_Toc34166456"/>
       <w:r>
         <w:rPr>
           <w:rFonts w:ascii="Lora" w:hAnsi="Lora"/>
@@ -23109,7 +23667,7 @@
         </w:rPr>
         <w:t>Perspektive - Horizontal</w:t>
       </w:r>
-      <w:bookmarkEnd w:id="18"/>
+      <w:bookmarkEnd w:id="17"/>
     </w:p>
     <w:p>
       <w:pPr>
@@ -23132,6 +23690,7 @@
           <w:sz w:val="22"/>
           <w:szCs w:val="22"/>
         </w:rPr>
+        <w:lastRenderedPageBreak/>
         <w:t xml:space="preserve">Für den folgenden Performance-Test wurde bei der Aufnahme der Gebäude die Perspektive fortlaufend verändert, indem die Aufnahmeposition um das Objekt als Mittelpunkt rotiert wurde. </w:t>
       </w:r>
     </w:p>
@@ -23203,7 +23762,6 @@
           <w:sz w:val="22"/>
           <w:szCs w:val="22"/>
         </w:rPr>
-        <w:lastRenderedPageBreak/>
         <w:t xml:space="preserve">Für jedes Gebäude wird das zentrale Bild (in Abbildung </w:t>
       </w:r>
       <w:r>
@@ -25315,7 +25873,6 @@
           <w:sz w:val="22"/>
           <w:szCs w:val="22"/>
         </w:rPr>
-        <w:lastRenderedPageBreak/>
         <w:t xml:space="preserve">TABELLE </w:t>
       </w:r>
       <w:r>
@@ -30827,6 +31384,7 @@
           <w:rFonts w:ascii="Lora" w:hAnsi="Lora" w:cs="Times New Roman"/>
           <w:sz w:val="20"/>
         </w:rPr>
+        <w:lastRenderedPageBreak/>
         <w:t xml:space="preserve">Tab. </w:t>
       </w:r>
       <w:r>
@@ -31049,6 +31607,146 @@
         </w:rPr>
         <w:t>Nichtsdestotrotz weist ihre Existenz darauf hin, dass auch eine hohe Anzahl guter Matches keine Garantie für eine tatsächlich vorliegende Übereinstimmung sein kann.</w:t>
       </w:r>
+    </w:p>
+    <w:p>
+      <w:pPr>
+        <w:ind w:firstLine="0"/>
+        <w:rPr>
+          <w:rFonts w:ascii="Lora" w:hAnsi="Lora"/>
+          <w:sz w:val="22"/>
+          <w:szCs w:val="18"/>
+        </w:rPr>
+      </w:pPr>
+    </w:p>
+    <w:p>
+      <w:pPr>
+        <w:ind w:firstLine="0"/>
+        <w:rPr>
+          <w:rFonts w:ascii="Lora" w:hAnsi="Lora"/>
+          <w:sz w:val="22"/>
+          <w:szCs w:val="18"/>
+        </w:rPr>
+      </w:pPr>
+      <w:r>
+        <w:rPr>
+          <w:rFonts w:ascii="Lora" w:hAnsi="Lora"/>
+          <w:noProof/>
+          <w:sz w:val="22"/>
+          <w:szCs w:val="18"/>
+        </w:rPr>
+        <w:lastRenderedPageBreak/>
+        <w:drawing>
+          <wp:inline distT="0" distB="0" distL="0" distR="0" wp14:anchorId="5971CC88" wp14:editId="61F7DE6E">
+            <wp:extent cx="5219065" cy="2731135"/>
+            <wp:effectExtent l="0" t="0" r="635" b="0"/>
+            <wp:docPr id="16" name="Picture 16"/>
+            <wp:cNvGraphicFramePr>
+              <a:graphicFrameLocks xmlns:a="http://schemas.openxmlformats.org/drawingml/2006/main" noChangeAspect="1"/>
+            </wp:cNvGraphicFramePr>
+            <a:graphic xmlns:a="http://schemas.openxmlformats.org/drawingml/2006/main">
+              <a:graphicData uri="http://schemas.openxmlformats.org/drawingml/2006/picture">
+                <pic:pic xmlns:pic="http://schemas.openxmlformats.org/drawingml/2006/picture">
+                  <pic:nvPicPr>
+                    <pic:cNvPr id="16" name="oxford-outlier.png"/>
+                    <pic:cNvPicPr/>
+                  </pic:nvPicPr>
+                  <pic:blipFill>
+                    <a:blip r:embed="rId30" cstate="print">
+                      <a:extLst>
+                        <a:ext uri="{28A0092B-C50C-407E-A947-70E740481C1C}">
+                          <a14:useLocalDpi xmlns:a14="http://schemas.microsoft.com/office/drawing/2010/main" val="0"/>
+                        </a:ext>
+                      </a:extLst>
+                    </a:blip>
+                    <a:stretch>
+                      <a:fillRect/>
+                    </a:stretch>
+                  </pic:blipFill>
+                  <pic:spPr>
+                    <a:xfrm>
+                      <a:off x="0" y="0"/>
+                      <a:ext cx="5219065" cy="2731135"/>
+                    </a:xfrm>
+                    <a:prstGeom prst="rect">
+                      <a:avLst/>
+                    </a:prstGeom>
+                  </pic:spPr>
+                </pic:pic>
+              </a:graphicData>
+            </a:graphic>
+          </wp:inline>
+        </w:drawing>
+      </w:r>
+    </w:p>
+    <w:p>
+      <w:pPr>
+        <w:ind w:firstLine="0"/>
+        <w:jc w:val="left"/>
+        <w:rPr>
+          <w:rFonts w:ascii="Lora" w:hAnsi="Lora"/>
+          <w:sz w:val="22"/>
+          <w:szCs w:val="18"/>
+        </w:rPr>
+      </w:pPr>
+      <w:r>
+        <w:rPr>
+          <w:rFonts w:ascii="Lora" w:hAnsi="Lora"/>
+          <w:sz w:val="20"/>
+          <w:szCs w:val="16"/>
+        </w:rPr>
+        <w:t>A</w:t>
+      </w:r>
+      <w:r>
+        <w:rPr>
+          <w:rFonts w:ascii="Lora" w:hAnsi="Lora"/>
+          <w:sz w:val="20"/>
+          <w:szCs w:val="16"/>
+        </w:rPr>
+        <w:t xml:space="preserve">bbildung </w:t>
+      </w:r>
+      <w:r>
+        <w:rPr>
+          <w:rFonts w:ascii="Lora" w:hAnsi="Lora"/>
+          <w:color w:val="FF0000"/>
+          <w:sz w:val="20"/>
+          <w:szCs w:val="16"/>
+        </w:rPr>
+        <w:t>x</w:t>
+      </w:r>
+      <w:r>
+        <w:rPr>
+          <w:rFonts w:ascii="Lora" w:hAnsi="Lora"/>
+          <w:sz w:val="20"/>
+          <w:szCs w:val="16"/>
+        </w:rPr>
+        <w:t>:</w:t>
+      </w:r>
+      <w:r>
+        <w:rPr>
+          <w:rFonts w:ascii="Lora" w:hAnsi="Lora"/>
+          <w:sz w:val="20"/>
+          <w:szCs w:val="16"/>
+        </w:rPr>
+        <w:t xml:space="preserve"> </w:t>
+      </w:r>
+      <w:r>
+        <w:rPr>
+          <w:rFonts w:ascii="Lora" w:hAnsi="Lora"/>
+          <w:sz w:val="20"/>
+          <w:szCs w:val="16"/>
+        </w:rPr>
+        <w:t>Ausreißer beim Bildvergleich des Alten Rathaus in Bamberg mit Aufnahmen des Oxford Buildings Dataset</w:t>
+      </w:r>
+      <w:r>
+        <w:rPr>
+          <w:rFonts w:ascii="Lora" w:hAnsi="Lora"/>
+          <w:sz w:val="20"/>
+          <w:szCs w:val="16"/>
+        </w:rPr>
+        <w:t>.</w:t>
+      </w:r>
+      <w:bookmarkStart w:id="18" w:name="_GoBack"/>
+      <w:bookmarkEnd w:id="18"/>
     </w:p>
     <w:p>
       <w:pPr>
@@ -31262,8 +31960,6 @@
         </w:rPr>
         <w:t>) liefert eine genauere Übersicht über die Verteilung der Werte. Hierbei fällt besonders auf, dass der SURF-Algorithmus eine größere Anzahl von Ergebnissen aufweist, die über eine Vielzahl guter Matches verfügen.</w:t>
       </w:r>
-      <w:bookmarkStart w:id="19" w:name="_GoBack"/>
-      <w:bookmarkEnd w:id="19"/>
     </w:p>
     <w:p>
       <w:pPr>
@@ -31307,7 +32003,7 @@
                     <pic:cNvPicPr/>
                   </pic:nvPicPr>
                   <pic:blipFill>
-                    <a:blip r:embed="rId30">
+                    <a:blip r:embed="rId31">
                       <a:extLst>
                         <a:ext uri="{28A0092B-C50C-407E-A947-70E740481C1C}">
                           <a14:useLocalDpi xmlns:a14="http://schemas.microsoft.com/office/drawing/2010/main" val="0"/>
@@ -31383,7 +32079,7 @@
           <w:sz w:val="20"/>
           <w:szCs w:val="16"/>
         </w:rPr>
-        <w:t xml:space="preserve"> </w:t>
+        <w:t xml:space="preserve"> Boxplots mit Anzahl der guten Matches für sämtlich</w:t>
       </w:r>
       <w:r>
         <w:rPr>
@@ -31391,7 +32087,7 @@
           <w:sz w:val="20"/>
           <w:szCs w:val="16"/>
         </w:rPr>
-        <w:t>Boxplots mit Anzahl der guten Matches für sämtlich</w:t>
+        <w:t>e</w:t>
       </w:r>
       <w:r>
         <w:rPr>
@@ -31399,23 +32095,7 @@
           <w:sz w:val="20"/>
           <w:szCs w:val="16"/>
         </w:rPr>
-        <w:t>e</w:t>
-      </w:r>
-      <w:r>
-        <w:rPr>
-          <w:rFonts w:ascii="Lora" w:hAnsi="Lora"/>
-          <w:sz w:val="20"/>
-          <w:szCs w:val="16"/>
-        </w:rPr>
-        <w:t xml:space="preserve"> Algorithmen beim Vergleich mit allen Bilder des Oxford Buildings Datasets</w:t>
-      </w:r>
-      <w:r>
-        <w:rPr>
-          <w:rFonts w:ascii="Lora" w:hAnsi="Lora"/>
-          <w:sz w:val="20"/>
-          <w:szCs w:val="16"/>
-        </w:rPr>
-        <w:t>.</w:t>
+        <w:t xml:space="preserve"> Algorithmen beim Vergleich mit allen Bilder des Oxford Buildings Datasets.</w:t>
       </w:r>
     </w:p>
     <w:p>
@@ -31496,90 +32176,13 @@
           <w:szCs w:val="32"/>
         </w:rPr>
       </w:pPr>
-    </w:p>
-    <w:p>
-      <w:pPr>
-        <w:pStyle w:val="Heading1"/>
-        <w:rPr>
-          <w:rFonts w:ascii="Lora" w:hAnsi="Lora" w:cs="Times New Roman"/>
-        </w:rPr>
-      </w:pPr>
-      <w:bookmarkStart w:id="20" w:name="_Toc32872066"/>
-      <w:r>
-        <w:rPr>
-          <w:rFonts w:ascii="Lora" w:hAnsi="Lora" w:cs="Times New Roman"/>
-        </w:rPr>
-        <w:t>Diskussion</w:t>
-      </w:r>
-      <w:bookmarkEnd w:id="20"/>
-    </w:p>
-    <w:p>
-      <w:pPr>
-        <w:pStyle w:val="Caption"/>
-        <w:jc w:val="both"/>
-        <w:rPr>
-          <w:rFonts w:ascii="Lora" w:hAnsi="Lora" w:cs="Times New Roman"/>
-        </w:rPr>
-      </w:pPr>
-      <w:bookmarkStart w:id="21" w:name="_Toc396383140"/>
-    </w:p>
-    <w:p>
-      <w:pPr>
-        <w:rPr>
-          <w:rFonts w:ascii="Lora" w:hAnsi="Lora" w:cs="Times New Roman"/>
-        </w:rPr>
-      </w:pPr>
-      <w:r>
-        <w:rPr>
-          <w:rFonts w:ascii="Lora" w:hAnsi="Lora" w:cs="Times New Roman"/>
-        </w:rPr>
-        <w:t>Ausblick: Nutzer können selbst Bauteile durch Fotos hinzufügen statt diese selbst in Karte (z.B. OSM) hinzufügen zu müssen. Identifizierung durch Position, Richtung und Visibility-Algorithmus.</w:t>
-      </w:r>
-    </w:p>
-    <w:p>
-      <w:pPr>
-        <w:rPr>
-          <w:rFonts w:ascii="Lora" w:hAnsi="Lora" w:cs="Times New Roman"/>
-        </w:rPr>
-      </w:pPr>
-    </w:p>
-    <w:p>
-      <w:pPr>
-        <w:pStyle w:val="Caption"/>
-        <w:jc w:val="left"/>
+      <w:r>
         <w:rPr>
           <w:rFonts w:ascii="Lora" w:eastAsiaTheme="majorEastAsia" w:hAnsi="Lora" w:cs="Times New Roman"/>
           <w:color w:val="A5A5A5" w:themeColor="accent1" w:themeShade="BF"/>
           <w:sz w:val="32"/>
           <w:szCs w:val="32"/>
         </w:rPr>
-      </w:pPr>
-    </w:p>
-    <w:bookmarkEnd w:id="21"/>
-    <w:p>
-      <w:pPr>
-        <w:rPr>
-          <w:rFonts w:ascii="Lora" w:hAnsi="Lora" w:cs="Times New Roman"/>
-        </w:rPr>
-      </w:pPr>
-    </w:p>
-    <w:p>
-      <w:pPr>
-        <w:rPr>
-          <w:rFonts w:ascii="Lora" w:hAnsi="Lora" w:cs="Times New Roman"/>
-        </w:rPr>
-      </w:pPr>
-    </w:p>
-    <w:p>
-      <w:pPr>
-        <w:rPr>
-          <w:rFonts w:ascii="Lora" w:hAnsi="Lora" w:cs="Times New Roman"/>
-        </w:rPr>
-      </w:pPr>
-      <w:r>
-        <w:rPr>
-          <w:rFonts w:ascii="Lora" w:hAnsi="Lora" w:cs="Times New Roman"/>
-        </w:rPr>
         <w:br w:type="page"/>
       </w:r>
     </w:p>
@@ -31590,7 +32193,343 @@
           <w:rFonts w:ascii="Lora" w:hAnsi="Lora" w:cs="Times New Roman"/>
         </w:rPr>
       </w:pPr>
-      <w:bookmarkStart w:id="22" w:name="_Toc32872067"/>
+      <w:bookmarkStart w:id="19" w:name="_Toc32872066"/>
+      <w:r>
+        <w:rPr>
+          <w:rFonts w:ascii="Lora" w:hAnsi="Lora" w:cs="Times New Roman"/>
+        </w:rPr>
+        <w:lastRenderedPageBreak/>
+        <w:t>Diskussion</w:t>
+      </w:r>
+      <w:bookmarkEnd w:id="19"/>
+    </w:p>
+    <w:p>
+      <w:pPr>
+        <w:pStyle w:val="Caption"/>
+        <w:jc w:val="both"/>
+        <w:rPr>
+          <w:rFonts w:ascii="Lora" w:hAnsi="Lora" w:cs="Times New Roman"/>
+        </w:rPr>
+      </w:pPr>
+      <w:bookmarkStart w:id="20" w:name="_Toc396383140"/>
+    </w:p>
+    <w:p>
+      <w:pPr>
+        <w:ind w:firstLine="0"/>
+        <w:rPr>
+          <w:rFonts w:ascii="Lora" w:hAnsi="Lora" w:cs="Times New Roman"/>
+          <w:sz w:val="22"/>
+          <w:szCs w:val="18"/>
+        </w:rPr>
+      </w:pPr>
+      <w:r>
+        <w:rPr>
+          <w:rFonts w:ascii="Lora" w:hAnsi="Lora" w:cs="Times New Roman"/>
+          <w:sz w:val="22"/>
+          <w:szCs w:val="18"/>
+        </w:rPr>
+        <w:t>Zusammenfassung der Vorteile und Wirksamkeit der Lösung.</w:t>
+      </w:r>
+      <w:r>
+        <w:rPr>
+          <w:rFonts w:ascii="Lora" w:hAnsi="Lora" w:cs="Times New Roman"/>
+          <w:sz w:val="22"/>
+          <w:szCs w:val="18"/>
+        </w:rPr>
+        <w:t xml:space="preserve"> Auch Nachteil erwähnen.</w:t>
+      </w:r>
+    </w:p>
+    <w:p>
+      <w:pPr>
+        <w:ind w:firstLine="0"/>
+        <w:rPr>
+          <w:rFonts w:ascii="Lora" w:hAnsi="Lora" w:cs="Times New Roman"/>
+          <w:sz w:val="22"/>
+          <w:szCs w:val="18"/>
+        </w:rPr>
+      </w:pPr>
+    </w:p>
+    <w:p>
+      <w:pPr>
+        <w:ind w:firstLine="0"/>
+        <w:rPr>
+          <w:rFonts w:ascii="Lora" w:hAnsi="Lora" w:cs="Times New Roman"/>
+          <w:sz w:val="22"/>
+          <w:szCs w:val="18"/>
+        </w:rPr>
+      </w:pPr>
+      <w:r>
+        <w:rPr>
+          <w:rFonts w:ascii="Lora" w:hAnsi="Lora" w:cs="Times New Roman"/>
+          <w:sz w:val="22"/>
+          <w:szCs w:val="18"/>
+        </w:rPr>
+        <w:t>Verbesserungen der App selbst:</w:t>
+      </w:r>
+      <w:r>
+        <w:rPr>
+          <w:rFonts w:ascii="Lora" w:hAnsi="Lora" w:cs="Times New Roman"/>
+          <w:sz w:val="22"/>
+          <w:szCs w:val="18"/>
+        </w:rPr>
+        <w:t xml:space="preserve"> </w:t>
+      </w:r>
+    </w:p>
+    <w:p>
+      <w:pPr>
+        <w:pStyle w:val="ListParagraph"/>
+        <w:numPr>
+          <w:ilvl w:val="0"/>
+          <w:numId w:val="39"/>
+        </w:numPr>
+        <w:rPr>
+          <w:rFonts w:ascii="Lora" w:hAnsi="Lora" w:cs="Times New Roman"/>
+          <w:sz w:val="22"/>
+          <w:szCs w:val="18"/>
+        </w:rPr>
+      </w:pPr>
+      <w:r>
+        <w:rPr>
+          <w:rFonts w:ascii="Lora" w:hAnsi="Lora" w:cs="Times New Roman"/>
+          <w:sz w:val="22"/>
+          <w:szCs w:val="18"/>
+        </w:rPr>
+        <w:t xml:space="preserve">Deskriptoren in DB </w:t>
+      </w:r>
+      <w:r>
+        <w:rPr>
+          <w:rFonts w:ascii="Lora" w:hAnsi="Lora" w:cs="Times New Roman"/>
+          <w:sz w:val="22"/>
+          <w:szCs w:val="18"/>
+        </w:rPr>
+        <w:t>speichern,</w:t>
+      </w:r>
+      <w:r>
+        <w:rPr>
+          <w:rFonts w:ascii="Lora" w:hAnsi="Lora" w:cs="Times New Roman"/>
+          <w:sz w:val="22"/>
+          <w:szCs w:val="18"/>
+        </w:rPr>
+        <w:t xml:space="preserve"> statt jedes Mal aus Bild selbst berechnen zu müssen. Aber nur für manche Algorithmen möglich(?).</w:t>
+      </w:r>
+    </w:p>
+    <w:p>
+      <w:pPr>
+        <w:pStyle w:val="ListParagraph"/>
+        <w:numPr>
+          <w:ilvl w:val="0"/>
+          <w:numId w:val="39"/>
+        </w:numPr>
+        <w:rPr>
+          <w:rFonts w:ascii="Lora" w:hAnsi="Lora" w:cs="Times New Roman"/>
+          <w:sz w:val="22"/>
+          <w:szCs w:val="18"/>
+        </w:rPr>
+      </w:pPr>
+      <w:r>
+        <w:rPr>
+          <w:rFonts w:ascii="Lora" w:hAnsi="Lora" w:cs="Times New Roman"/>
+          <w:sz w:val="22"/>
+          <w:szCs w:val="18"/>
+        </w:rPr>
+        <w:t>Verwenden</w:t>
+      </w:r>
+      <w:r>
+        <w:rPr>
+          <w:rFonts w:ascii="Lora" w:hAnsi="Lora" w:cs="Times New Roman"/>
+          <w:sz w:val="22"/>
+          <w:szCs w:val="18"/>
+        </w:rPr>
+        <w:t xml:space="preserve"> von Machine Learning</w:t>
+      </w:r>
+    </w:p>
+    <w:p>
+      <w:pPr>
+        <w:pStyle w:val="ListParagraph"/>
+        <w:numPr>
+          <w:ilvl w:val="0"/>
+          <w:numId w:val="39"/>
+        </w:numPr>
+        <w:rPr>
+          <w:rFonts w:ascii="Lora" w:hAnsi="Lora" w:cs="Times New Roman"/>
+          <w:sz w:val="22"/>
+          <w:szCs w:val="18"/>
+        </w:rPr>
+      </w:pPr>
+      <w:r>
+        <w:rPr>
+          <w:rFonts w:ascii="Lora" w:hAnsi="Lora" w:cs="Times New Roman"/>
+          <w:sz w:val="22"/>
+          <w:szCs w:val="18"/>
+        </w:rPr>
+        <w:t>Stitching der Bilder aus verschiedenen Perspektiven, um Bildzahl in DB zu verringern</w:t>
+      </w:r>
+    </w:p>
+    <w:p>
+      <w:pPr>
+        <w:pStyle w:val="ListParagraph"/>
+        <w:numPr>
+          <w:ilvl w:val="0"/>
+          <w:numId w:val="39"/>
+        </w:numPr>
+        <w:rPr>
+          <w:rFonts w:ascii="Lora" w:hAnsi="Lora" w:cs="Times New Roman"/>
+          <w:sz w:val="22"/>
+          <w:szCs w:val="18"/>
+        </w:rPr>
+      </w:pPr>
+      <w:r>
+        <w:rPr>
+          <w:rFonts w:ascii="Lora" w:hAnsi="Lora" w:cs="Times New Roman"/>
+          <w:sz w:val="22"/>
+          <w:szCs w:val="18"/>
+        </w:rPr>
+        <w:t>Sicherheitsberechnung nach statistischen Methoden.</w:t>
+      </w:r>
+    </w:p>
+    <w:p>
+      <w:pPr>
+        <w:ind w:firstLine="0"/>
+        <w:rPr>
+          <w:rFonts w:ascii="Lora" w:hAnsi="Lora" w:cs="Times New Roman"/>
+          <w:sz w:val="22"/>
+          <w:szCs w:val="18"/>
+        </w:rPr>
+      </w:pPr>
+    </w:p>
+    <w:p>
+      <w:pPr>
+        <w:ind w:firstLine="0"/>
+        <w:rPr>
+          <w:rFonts w:ascii="Lora" w:hAnsi="Lora" w:cs="Times New Roman"/>
+          <w:sz w:val="22"/>
+          <w:szCs w:val="18"/>
+        </w:rPr>
+      </w:pPr>
+      <w:r>
+        <w:rPr>
+          <w:rFonts w:ascii="Lora" w:hAnsi="Lora" w:cs="Times New Roman"/>
+          <w:sz w:val="22"/>
+          <w:szCs w:val="18"/>
+        </w:rPr>
+        <w:t>Andere Möglichkeiten zur Orientierung</w:t>
+      </w:r>
+      <w:r>
+        <w:rPr>
+          <w:rFonts w:ascii="Lora" w:hAnsi="Lora" w:cs="Times New Roman"/>
+          <w:sz w:val="22"/>
+          <w:szCs w:val="18"/>
+        </w:rPr>
+        <w:t xml:space="preserve">: </w:t>
+      </w:r>
+    </w:p>
+    <w:p>
+      <w:pPr>
+        <w:pStyle w:val="ListParagraph"/>
+        <w:numPr>
+          <w:ilvl w:val="0"/>
+          <w:numId w:val="38"/>
+        </w:numPr>
+        <w:rPr>
+          <w:rFonts w:ascii="Lora" w:hAnsi="Lora" w:cs="Times New Roman"/>
+          <w:sz w:val="22"/>
+          <w:szCs w:val="18"/>
+        </w:rPr>
+      </w:pPr>
+      <w:r>
+        <w:rPr>
+          <w:rFonts w:ascii="Lora" w:hAnsi="Lora" w:cs="Times New Roman"/>
+          <w:sz w:val="22"/>
+          <w:szCs w:val="18"/>
+        </w:rPr>
+        <w:t xml:space="preserve">Nutzer können selbst Bauteile durch Fotos hinzufügen statt diese selbst in Karte (z.B. OSM) hinzufügen zu müssen. </w:t>
+      </w:r>
+    </w:p>
+    <w:p>
+      <w:pPr>
+        <w:pStyle w:val="ListParagraph"/>
+        <w:numPr>
+          <w:ilvl w:val="0"/>
+          <w:numId w:val="38"/>
+        </w:numPr>
+        <w:rPr>
+          <w:rFonts w:ascii="Lora" w:hAnsi="Lora" w:cs="Times New Roman"/>
+          <w:sz w:val="22"/>
+          <w:szCs w:val="18"/>
+        </w:rPr>
+      </w:pPr>
+      <w:r>
+        <w:rPr>
+          <w:rFonts w:ascii="Lora" w:hAnsi="Lora" w:cs="Times New Roman"/>
+          <w:sz w:val="22"/>
+          <w:szCs w:val="18"/>
+        </w:rPr>
+        <w:t>Identifizierung durch Position, Richtung und Visibility-Algorithmus.</w:t>
+      </w:r>
+    </w:p>
+    <w:p>
+      <w:pPr>
+        <w:ind w:firstLine="0"/>
+        <w:rPr>
+          <w:rFonts w:ascii="Lora" w:hAnsi="Lora" w:cs="Times New Roman"/>
+        </w:rPr>
+      </w:pPr>
+    </w:p>
+    <w:p>
+      <w:pPr>
+        <w:rPr>
+          <w:rFonts w:ascii="Lora" w:hAnsi="Lora" w:cs="Times New Roman"/>
+        </w:rPr>
+      </w:pPr>
+    </w:p>
+    <w:p>
+      <w:pPr>
+        <w:pStyle w:val="Caption"/>
+        <w:jc w:val="left"/>
+        <w:rPr>
+          <w:rFonts w:ascii="Lora" w:eastAsiaTheme="majorEastAsia" w:hAnsi="Lora" w:cs="Times New Roman"/>
+          <w:color w:val="A5A5A5" w:themeColor="accent1" w:themeShade="BF"/>
+          <w:sz w:val="32"/>
+          <w:szCs w:val="32"/>
+        </w:rPr>
+      </w:pPr>
+    </w:p>
+    <w:bookmarkEnd w:id="20"/>
+    <w:p>
+      <w:pPr>
+        <w:rPr>
+          <w:rFonts w:ascii="Lora" w:hAnsi="Lora" w:cs="Times New Roman"/>
+        </w:rPr>
+      </w:pPr>
+    </w:p>
+    <w:p>
+      <w:pPr>
+        <w:rPr>
+          <w:rFonts w:ascii="Lora" w:hAnsi="Lora" w:cs="Times New Roman"/>
+        </w:rPr>
+      </w:pPr>
+    </w:p>
+    <w:p>
+      <w:pPr>
+        <w:rPr>
+          <w:rFonts w:ascii="Lora" w:hAnsi="Lora" w:cs="Times New Roman"/>
+        </w:rPr>
+      </w:pPr>
+      <w:r>
+        <w:rPr>
+          <w:rFonts w:ascii="Lora" w:hAnsi="Lora" w:cs="Times New Roman"/>
+        </w:rPr>
+        <w:br w:type="page"/>
+      </w:r>
+    </w:p>
+    <w:p>
+      <w:pPr>
+        <w:pStyle w:val="Heading1"/>
+        <w:rPr>
+          <w:rFonts w:ascii="Lora" w:hAnsi="Lora" w:cs="Times New Roman"/>
+        </w:rPr>
+      </w:pPr>
+      <w:bookmarkStart w:id="21" w:name="_Toc32872067"/>
       <w:r>
         <w:rPr>
           <w:rFonts w:ascii="Lora" w:hAnsi="Lora" w:cs="Times New Roman"/>
@@ -31598,7 +32537,7 @@
         <w:lastRenderedPageBreak/>
         <w:t>Anhang</w:t>
       </w:r>
-      <w:bookmarkEnd w:id="22"/>
+      <w:bookmarkEnd w:id="21"/>
     </w:p>
     <w:p>
       <w:pPr>
@@ -31643,7 +32582,7 @@
           <w:rFonts w:ascii="Lora" w:hAnsi="Lora" w:cs="Times New Roman"/>
         </w:rPr>
       </w:pPr>
-      <w:bookmarkStart w:id="23" w:name="_Toc32872068"/>
+      <w:bookmarkStart w:id="22" w:name="_Toc32872068"/>
       <w:r>
         <w:rPr>
           <w:rFonts w:ascii="Lora" w:hAnsi="Lora" w:cs="Times New Roman"/>
@@ -31651,7 +32590,7 @@
         <w:lastRenderedPageBreak/>
         <w:t>Literaturverzeichnis</w:t>
       </w:r>
-      <w:bookmarkEnd w:id="23"/>
+      <w:bookmarkEnd w:id="22"/>
     </w:p>
     <w:p>
       <w:pPr>
@@ -32575,7 +33514,7 @@
           <w:rFonts w:ascii="Lora" w:hAnsi="Lora" w:cs="Times New Roman"/>
         </w:rPr>
       </w:pPr>
-      <w:bookmarkStart w:id="24" w:name="_Toc32872069"/>
+      <w:bookmarkStart w:id="23" w:name="_Toc32872069"/>
       <w:r>
         <w:rPr>
           <w:rFonts w:ascii="Lora" w:hAnsi="Lora" w:cs="Times New Roman"/>
@@ -32583,7 +33522,7 @@
         <w:lastRenderedPageBreak/>
         <w:t>Eidesstattliche Erklärung</w:t>
       </w:r>
-      <w:bookmarkEnd w:id="24"/>
+      <w:bookmarkEnd w:id="23"/>
     </w:p>
     <w:p>
       <w:pPr>
@@ -32777,8 +33716,8 @@
       </w:pPr>
     </w:p>
     <w:sectPr>
-      <w:headerReference w:type="default" r:id="rId31"/>
-      <w:footerReference w:type="default" r:id="rId32"/>
+      <w:headerReference w:type="default" r:id="rId32"/>
+      <w:footerReference w:type="default" r:id="rId33"/>
       <w:pgSz w:w="11906" w:h="16838" w:code="9"/>
       <w:pgMar w:top="1418" w:right="1418" w:bottom="1418" w:left="1418" w:header="709" w:footer="709" w:gutter="851"/>
       <w:pgNumType w:start="1"/>
@@ -32940,6 +33879,119 @@
 <file path=word/numbering.xml><?xml version="1.0" encoding="utf-8"?>
 <w:numbering xmlns:wpc="http://schemas.microsoft.com/office/word/2010/wordprocessingCanvas" xmlns:cx="http://schemas.microsoft.com/office/drawing/2014/chartex" xmlns:cx1="http://schemas.microsoft.com/office/drawing/2015/9/8/chartex" xmlns:cx2="http://schemas.microsoft.com/office/drawing/2015/10/21/chartex" xmlns:cx3="http://schemas.microsoft.com/office/drawing/2016/5/9/chartex" xmlns:cx4="http://schemas.microsoft.com/office/drawing/2016/5/10/chartex" xmlns:cx5="http://schemas.microsoft.com/office/drawing/2016/5/11/chartex" xmlns:cx6="http://schemas.microsoft.com/office/drawing/2016/5/12/chartex" xmlns:cx7="http://schemas.microsoft.com/office/drawing/2016/5/13/chartex" xmlns:cx8="http://schemas.microsoft.com/office/drawing/2016/5/14/chartex" xmlns:mc="http://schemas.openxmlformats.org/markup-compatibility/2006" xmlns:aink="http://schemas.microsoft.com/office/drawing/2016/ink" xmlns:am3d="http://schemas.microsoft.com/office/drawing/2017/model3d" xmlns:o="urn:schemas-microsoft-com:office:office" xmlns:r="http://schemas.openxmlformats.org/officeDocument/2006/relationships" xmlns:m="http://schemas.openxmlformats.org/officeDocument/2006/math" xmlns:v="urn:schemas-microsoft-com:vml" xmlns:wp14="http://schemas.microsoft.com/office/word/2010/wordprocessingDrawing" xmlns:wp="http://schemas.openxmlformats.org/drawingml/2006/wordprocessingDrawing" xmlns:w10="urn:schemas-microsoft-com:office:word" xmlns:w="http://schemas.openxmlformats.org/wordprocessingml/2006/main" xmlns:w14="http://schemas.microsoft.com/office/word/2010/wordml" xmlns:w15="http://schemas.microsoft.com/office/word/2012/wordml" xmlns:w16cid="http://schemas.microsoft.com/office/word/2016/wordml/cid" xmlns:w16se="http://schemas.microsoft.com/office/word/2015/wordml/symex" xmlns:wpg="http://schemas.microsoft.com/office/word/2010/wordprocessingGroup" xmlns:wpi="http://schemas.microsoft.com/office/word/2010/wordprocessingInk" xmlns:wne="http://schemas.microsoft.com/office/word/2006/wordml" xmlns:wps="http://schemas.microsoft.com/office/word/2010/wordprocessingShape" mc:Ignorable="w14 w15 w16se w16cid wp14">
   <w:abstractNum w:abstractNumId="0" w15:restartNumberingAfterBreak="0">
+    <w:nsid w:val="01BD6ED6"/>
+    <w:multiLevelType w:val="hybridMultilevel"/>
+    <w:tmpl w:val="91B20474"/>
+    <w:lvl w:ilvl="0" w:tplc="08090001">
+      <w:start w:val="1"/>
+      <w:numFmt w:val="bullet"/>
+      <w:lvlText w:val=""/>
+      <w:lvlJc w:val="left"/>
+      <w:pPr>
+        <w:ind w:left="720" w:hanging="360"/>
+      </w:pPr>
+      <w:rPr>
+        <w:rFonts w:ascii="Symbol" w:hAnsi="Symbol" w:hint="default"/>
+      </w:rPr>
+    </w:lvl>
+    <w:lvl w:ilvl="1" w:tplc="08090003" w:tentative="1">
+      <w:start w:val="1"/>
+      <w:numFmt w:val="bullet"/>
+      <w:lvlText w:val="o"/>
+      <w:lvlJc w:val="left"/>
+      <w:pPr>
+        <w:ind w:left="1440" w:hanging="360"/>
+      </w:pPr>
+      <w:rPr>
+        <w:rFonts w:ascii="Courier New" w:hAnsi="Courier New" w:cs="Courier New" w:hint="default"/>
+      </w:rPr>
+    </w:lvl>
+    <w:lvl w:ilvl="2" w:tplc="08090005" w:tentative="1">
+      <w:start w:val="1"/>
+      <w:numFmt w:val="bullet"/>
+      <w:lvlText w:val=""/>
+      <w:lvlJc w:val="left"/>
+      <w:pPr>
+        <w:ind w:left="2160" w:hanging="360"/>
+      </w:pPr>
+      <w:rPr>
+        <w:rFonts w:ascii="Wingdings" w:hAnsi="Wingdings" w:hint="default"/>
+      </w:rPr>
+    </w:lvl>
+    <w:lvl w:ilvl="3" w:tplc="08090001" w:tentative="1">
+      <w:start w:val="1"/>
+      <w:numFmt w:val="bullet"/>
+      <w:lvlText w:val=""/>
+      <w:lvlJc w:val="left"/>
+      <w:pPr>
+        <w:ind w:left="2880" w:hanging="360"/>
+      </w:pPr>
+      <w:rPr>
+        <w:rFonts w:ascii="Symbol" w:hAnsi="Symbol" w:hint="default"/>
+      </w:rPr>
+    </w:lvl>
+    <w:lvl w:ilvl="4" w:tplc="08090003" w:tentative="1">
+      <w:start w:val="1"/>
+      <w:numFmt w:val="bullet"/>
+      <w:lvlText w:val="o"/>
+      <w:lvlJc w:val="left"/>
+      <w:pPr>
+        <w:ind w:left="3600" w:hanging="360"/>
+      </w:pPr>
+      <w:rPr>
+        <w:rFonts w:ascii="Courier New" w:hAnsi="Courier New" w:cs="Courier New" w:hint="default"/>
+      </w:rPr>
+    </w:lvl>
+    <w:lvl w:ilvl="5" w:tplc="08090005" w:tentative="1">
+      <w:start w:val="1"/>
+      <w:numFmt w:val="bullet"/>
+      <w:lvlText w:val=""/>
+      <w:lvlJc w:val="left"/>
+      <w:pPr>
+        <w:ind w:left="4320" w:hanging="360"/>
+      </w:pPr>
+      <w:rPr>
+        <w:rFonts w:ascii="Wingdings" w:hAnsi="Wingdings" w:hint="default"/>
+      </w:rPr>
+    </w:lvl>
+    <w:lvl w:ilvl="6" w:tplc="08090001" w:tentative="1">
+      <w:start w:val="1"/>
+      <w:numFmt w:val="bullet"/>
+      <w:lvlText w:val=""/>
+      <w:lvlJc w:val="left"/>
+      <w:pPr>
+        <w:ind w:left="5040" w:hanging="360"/>
+      </w:pPr>
+      <w:rPr>
+        <w:rFonts w:ascii="Symbol" w:hAnsi="Symbol" w:hint="default"/>
+      </w:rPr>
+    </w:lvl>
+    <w:lvl w:ilvl="7" w:tplc="08090003" w:tentative="1">
+      <w:start w:val="1"/>
+      <w:numFmt w:val="bullet"/>
+      <w:lvlText w:val="o"/>
+      <w:lvlJc w:val="left"/>
+      <w:pPr>
+        <w:ind w:left="5760" w:hanging="360"/>
+      </w:pPr>
+      <w:rPr>
+        <w:rFonts w:ascii="Courier New" w:hAnsi="Courier New" w:cs="Courier New" w:hint="default"/>
+      </w:rPr>
+    </w:lvl>
+    <w:lvl w:ilvl="8" w:tplc="08090005" w:tentative="1">
+      <w:start w:val="1"/>
+      <w:numFmt w:val="bullet"/>
+      <w:lvlText w:val=""/>
+      <w:lvlJc w:val="left"/>
+      <w:pPr>
+        <w:ind w:left="6480" w:hanging="360"/>
+      </w:pPr>
+      <w:rPr>
+        <w:rFonts w:ascii="Wingdings" w:hAnsi="Wingdings" w:hint="default"/>
+      </w:rPr>
+    </w:lvl>
+  </w:abstractNum>
+  <w:abstractNum w:abstractNumId="1" w15:restartNumberingAfterBreak="0">
     <w:nsid w:val="047A6F8E"/>
     <w:multiLevelType w:val="hybridMultilevel"/>
     <w:tmpl w:val="B5DE78F4"/>
@@ -33052,7 +34104,7 @@
       </w:rPr>
     </w:lvl>
   </w:abstractNum>
-  <w:abstractNum w:abstractNumId="1" w15:restartNumberingAfterBreak="0">
+  <w:abstractNum w:abstractNumId="2" w15:restartNumberingAfterBreak="0">
     <w:nsid w:val="0B72481C"/>
     <w:multiLevelType w:val="hybridMultilevel"/>
     <w:tmpl w:val="1B202436"/>
@@ -33138,7 +34190,7 @@
       </w:pPr>
     </w:lvl>
   </w:abstractNum>
-  <w:abstractNum w:abstractNumId="2" w15:restartNumberingAfterBreak="0">
+  <w:abstractNum w:abstractNumId="3" w15:restartNumberingAfterBreak="0">
     <w:nsid w:val="0D455056"/>
     <w:multiLevelType w:val="hybridMultilevel"/>
     <w:tmpl w:val="D91230F0"/>
@@ -33251,7 +34303,7 @@
       </w:rPr>
     </w:lvl>
   </w:abstractNum>
-  <w:abstractNum w:abstractNumId="3" w15:restartNumberingAfterBreak="0">
+  <w:abstractNum w:abstractNumId="4" w15:restartNumberingAfterBreak="0">
     <w:nsid w:val="17542E39"/>
     <w:multiLevelType w:val="hybridMultilevel"/>
     <w:tmpl w:val="0948565A"/>
@@ -33364,7 +34416,7 @@
       </w:rPr>
     </w:lvl>
   </w:abstractNum>
-  <w:abstractNum w:abstractNumId="4" w15:restartNumberingAfterBreak="0">
+  <w:abstractNum w:abstractNumId="5" w15:restartNumberingAfterBreak="0">
     <w:nsid w:val="18301044"/>
     <w:multiLevelType w:val="hybridMultilevel"/>
     <w:tmpl w:val="5BEAB94C"/>
@@ -33477,7 +34529,7 @@
       </w:rPr>
     </w:lvl>
   </w:abstractNum>
-  <w:abstractNum w:abstractNumId="5" w15:restartNumberingAfterBreak="0">
+  <w:abstractNum w:abstractNumId="6" w15:restartNumberingAfterBreak="0">
     <w:nsid w:val="1D82295F"/>
     <w:multiLevelType w:val="hybridMultilevel"/>
     <w:tmpl w:val="9856C94E"/>
@@ -33590,7 +34642,7 @@
       </w:rPr>
     </w:lvl>
   </w:abstractNum>
-  <w:abstractNum w:abstractNumId="6" w15:restartNumberingAfterBreak="0">
+  <w:abstractNum w:abstractNumId="7" w15:restartNumberingAfterBreak="0">
     <w:nsid w:val="22554110"/>
     <w:multiLevelType w:val="hybridMultilevel"/>
     <w:tmpl w:val="93C67914"/>
@@ -33703,7 +34755,7 @@
       </w:rPr>
     </w:lvl>
   </w:abstractNum>
-  <w:abstractNum w:abstractNumId="7" w15:restartNumberingAfterBreak="0">
+  <w:abstractNum w:abstractNumId="8" w15:restartNumberingAfterBreak="0">
     <w:nsid w:val="26A95F50"/>
     <w:multiLevelType w:val="hybridMultilevel"/>
     <w:tmpl w:val="C6680446"/>
@@ -33816,7 +34868,7 @@
       </w:rPr>
     </w:lvl>
   </w:abstractNum>
-  <w:abstractNum w:abstractNumId="8" w15:restartNumberingAfterBreak="0">
+  <w:abstractNum w:abstractNumId="9" w15:restartNumberingAfterBreak="0">
     <w:nsid w:val="28B010EA"/>
     <w:multiLevelType w:val="hybridMultilevel"/>
     <w:tmpl w:val="0D584F8C"/>
@@ -33929,7 +34981,7 @@
       </w:rPr>
     </w:lvl>
   </w:abstractNum>
-  <w:abstractNum w:abstractNumId="9" w15:restartNumberingAfterBreak="0">
+  <w:abstractNum w:abstractNumId="10" w15:restartNumberingAfterBreak="0">
     <w:nsid w:val="32B46084"/>
     <w:multiLevelType w:val="hybridMultilevel"/>
     <w:tmpl w:val="FE0006AE"/>
@@ -34042,7 +35094,7 @@
       </w:rPr>
     </w:lvl>
   </w:abstractNum>
-  <w:abstractNum w:abstractNumId="10" w15:restartNumberingAfterBreak="0">
+  <w:abstractNum w:abstractNumId="11" w15:restartNumberingAfterBreak="0">
     <w:nsid w:val="38781A6D"/>
     <w:multiLevelType w:val="hybridMultilevel"/>
     <w:tmpl w:val="E53840C0"/>
@@ -34155,7 +35207,7 @@
       </w:rPr>
     </w:lvl>
   </w:abstractNum>
-  <w:abstractNum w:abstractNumId="11" w15:restartNumberingAfterBreak="0">
+  <w:abstractNum w:abstractNumId="12" w15:restartNumberingAfterBreak="0">
     <w:nsid w:val="3F7E77C8"/>
     <w:multiLevelType w:val="hybridMultilevel"/>
     <w:tmpl w:val="2242AB52"/>
@@ -34268,7 +35320,7 @@
       </w:rPr>
     </w:lvl>
   </w:abstractNum>
-  <w:abstractNum w:abstractNumId="12" w15:restartNumberingAfterBreak="0">
+  <w:abstractNum w:abstractNumId="13" w15:restartNumberingAfterBreak="0">
     <w:nsid w:val="4889043F"/>
     <w:multiLevelType w:val="hybridMultilevel"/>
     <w:tmpl w:val="D9D8ECEE"/>
@@ -34381,7 +35433,7 @@
       </w:rPr>
     </w:lvl>
   </w:abstractNum>
-  <w:abstractNum w:abstractNumId="13" w15:restartNumberingAfterBreak="0">
+  <w:abstractNum w:abstractNumId="14" w15:restartNumberingAfterBreak="0">
     <w:nsid w:val="49CE23FA"/>
     <w:multiLevelType w:val="hybridMultilevel"/>
     <w:tmpl w:val="E10E92AC"/>
@@ -34494,7 +35546,7 @@
       </w:rPr>
     </w:lvl>
   </w:abstractNum>
-  <w:abstractNum w:abstractNumId="14" w15:restartNumberingAfterBreak="0">
+  <w:abstractNum w:abstractNumId="15" w15:restartNumberingAfterBreak="0">
     <w:nsid w:val="4B0C3E04"/>
     <w:multiLevelType w:val="hybridMultilevel"/>
     <w:tmpl w:val="9AB24D9E"/>
@@ -34607,7 +35659,7 @@
       </w:rPr>
     </w:lvl>
   </w:abstractNum>
-  <w:abstractNum w:abstractNumId="15" w15:restartNumberingAfterBreak="0">
+  <w:abstractNum w:abstractNumId="16" w15:restartNumberingAfterBreak="0">
     <w:nsid w:val="4CE06DEE"/>
     <w:multiLevelType w:val="hybridMultilevel"/>
     <w:tmpl w:val="F87C3FF0"/>
@@ -34720,7 +35772,7 @@
       </w:rPr>
     </w:lvl>
   </w:abstractNum>
-  <w:abstractNum w:abstractNumId="16" w15:restartNumberingAfterBreak="0">
+  <w:abstractNum w:abstractNumId="17" w15:restartNumberingAfterBreak="0">
     <w:nsid w:val="4E8172FA"/>
     <w:multiLevelType w:val="hybridMultilevel"/>
     <w:tmpl w:val="A53C8D24"/>
@@ -34833,7 +35885,7 @@
       </w:rPr>
     </w:lvl>
   </w:abstractNum>
-  <w:abstractNum w:abstractNumId="17" w15:restartNumberingAfterBreak="0">
+  <w:abstractNum w:abstractNumId="18" w15:restartNumberingAfterBreak="0">
     <w:nsid w:val="4F413861"/>
     <w:multiLevelType w:val="hybridMultilevel"/>
     <w:tmpl w:val="818678C4"/>
@@ -34946,7 +35998,7 @@
       </w:rPr>
     </w:lvl>
   </w:abstractNum>
-  <w:abstractNum w:abstractNumId="18" w15:restartNumberingAfterBreak="0">
+  <w:abstractNum w:abstractNumId="19" w15:restartNumberingAfterBreak="0">
     <w:nsid w:val="509120C3"/>
     <w:multiLevelType w:val="hybridMultilevel"/>
     <w:tmpl w:val="3858EAD0"/>
@@ -35059,7 +36111,7 @@
       </w:rPr>
     </w:lvl>
   </w:abstractNum>
-  <w:abstractNum w:abstractNumId="19" w15:restartNumberingAfterBreak="0">
+  <w:abstractNum w:abstractNumId="20" w15:restartNumberingAfterBreak="0">
     <w:nsid w:val="51EC0AEE"/>
     <w:multiLevelType w:val="multilevel"/>
     <w:tmpl w:val="708C486C"/>
@@ -35184,7 +36236,7 @@
       </w:rPr>
     </w:lvl>
   </w:abstractNum>
-  <w:abstractNum w:abstractNumId="20" w15:restartNumberingAfterBreak="0">
+  <w:abstractNum w:abstractNumId="21" w15:restartNumberingAfterBreak="0">
     <w:nsid w:val="53681033"/>
     <w:multiLevelType w:val="hybridMultilevel"/>
     <w:tmpl w:val="2EAA7B12"/>
@@ -35297,7 +36349,7 @@
       </w:rPr>
     </w:lvl>
   </w:abstractNum>
-  <w:abstractNum w:abstractNumId="21" w15:restartNumberingAfterBreak="0">
+  <w:abstractNum w:abstractNumId="22" w15:restartNumberingAfterBreak="0">
     <w:nsid w:val="583939FF"/>
     <w:multiLevelType w:val="hybridMultilevel"/>
     <w:tmpl w:val="B79EBC9A"/>
@@ -35410,7 +36462,7 @@
       </w:rPr>
     </w:lvl>
   </w:abstractNum>
-  <w:abstractNum w:abstractNumId="22" w15:restartNumberingAfterBreak="0">
+  <w:abstractNum w:abstractNumId="23" w15:restartNumberingAfterBreak="0">
     <w:nsid w:val="5B3C5398"/>
     <w:multiLevelType w:val="hybridMultilevel"/>
     <w:tmpl w:val="68D2B98A"/>
@@ -35523,7 +36575,7 @@
       </w:rPr>
     </w:lvl>
   </w:abstractNum>
-  <w:abstractNum w:abstractNumId="23" w15:restartNumberingAfterBreak="0">
+  <w:abstractNum w:abstractNumId="24" w15:restartNumberingAfterBreak="0">
     <w:nsid w:val="649F6321"/>
     <w:multiLevelType w:val="hybridMultilevel"/>
     <w:tmpl w:val="BFF0166A"/>
@@ -35636,7 +36688,7 @@
       </w:rPr>
     </w:lvl>
   </w:abstractNum>
-  <w:abstractNum w:abstractNumId="24" w15:restartNumberingAfterBreak="0">
+  <w:abstractNum w:abstractNumId="25" w15:restartNumberingAfterBreak="0">
     <w:nsid w:val="66C31239"/>
     <w:multiLevelType w:val="hybridMultilevel"/>
     <w:tmpl w:val="6DC80EDC"/>
@@ -35749,7 +36801,7 @@
       </w:rPr>
     </w:lvl>
   </w:abstractNum>
-  <w:abstractNum w:abstractNumId="25" w15:restartNumberingAfterBreak="0">
+  <w:abstractNum w:abstractNumId="26" w15:restartNumberingAfterBreak="0">
     <w:nsid w:val="68D04C14"/>
     <w:multiLevelType w:val="hybridMultilevel"/>
     <w:tmpl w:val="BD12DFA8"/>
@@ -35862,7 +36914,7 @@
       </w:rPr>
     </w:lvl>
   </w:abstractNum>
-  <w:abstractNum w:abstractNumId="26" w15:restartNumberingAfterBreak="0">
+  <w:abstractNum w:abstractNumId="27" w15:restartNumberingAfterBreak="0">
     <w:nsid w:val="69C27A3B"/>
     <w:multiLevelType w:val="hybridMultilevel"/>
     <w:tmpl w:val="D47ADA78"/>
@@ -35975,7 +37027,7 @@
       </w:rPr>
     </w:lvl>
   </w:abstractNum>
-  <w:abstractNum w:abstractNumId="27" w15:restartNumberingAfterBreak="0">
+  <w:abstractNum w:abstractNumId="28" w15:restartNumberingAfterBreak="0">
     <w:nsid w:val="6B2F32CC"/>
     <w:multiLevelType w:val="hybridMultilevel"/>
     <w:tmpl w:val="EFF06D9C"/>
@@ -36088,7 +37140,7 @@
       </w:rPr>
     </w:lvl>
   </w:abstractNum>
-  <w:abstractNum w:abstractNumId="28" w15:restartNumberingAfterBreak="0">
+  <w:abstractNum w:abstractNumId="29" w15:restartNumberingAfterBreak="0">
     <w:nsid w:val="6B782F57"/>
     <w:multiLevelType w:val="hybridMultilevel"/>
     <w:tmpl w:val="D79AE6C2"/>
@@ -36201,7 +37253,7 @@
       </w:rPr>
     </w:lvl>
   </w:abstractNum>
-  <w:abstractNum w:abstractNumId="29" w15:restartNumberingAfterBreak="0">
+  <w:abstractNum w:abstractNumId="30" w15:restartNumberingAfterBreak="0">
     <w:nsid w:val="72FB4B07"/>
     <w:multiLevelType w:val="hybridMultilevel"/>
     <w:tmpl w:val="171CD0A6"/>
@@ -36314,7 +37366,7 @@
       </w:rPr>
     </w:lvl>
   </w:abstractNum>
-  <w:abstractNum w:abstractNumId="30" w15:restartNumberingAfterBreak="0">
+  <w:abstractNum w:abstractNumId="31" w15:restartNumberingAfterBreak="0">
     <w:nsid w:val="73C77A1E"/>
     <w:multiLevelType w:val="hybridMultilevel"/>
     <w:tmpl w:val="27C29718"/>
@@ -36427,7 +37479,7 @@
       </w:rPr>
     </w:lvl>
   </w:abstractNum>
-  <w:abstractNum w:abstractNumId="31" w15:restartNumberingAfterBreak="0">
+  <w:abstractNum w:abstractNumId="32" w15:restartNumberingAfterBreak="0">
     <w:nsid w:val="75DB185A"/>
     <w:multiLevelType w:val="hybridMultilevel"/>
     <w:tmpl w:val="80A6DB9C"/>
@@ -36516,10 +37568,10 @@
       </w:pPr>
     </w:lvl>
   </w:abstractNum>
-  <w:abstractNum w:abstractNumId="32" w15:restartNumberingAfterBreak="0">
+  <w:abstractNum w:abstractNumId="33" w15:restartNumberingAfterBreak="0">
     <w:nsid w:val="794F2CEC"/>
     <w:multiLevelType w:val="hybridMultilevel"/>
-    <w:tmpl w:val="1C16BD62"/>
+    <w:tmpl w:val="9A3C9D22"/>
     <w:lvl w:ilvl="0" w:tplc="08090001">
       <w:start w:val="1"/>
       <w:numFmt w:val="bullet"/>
@@ -36629,7 +37681,7 @@
       </w:rPr>
     </w:lvl>
   </w:abstractNum>
-  <w:abstractNum w:abstractNumId="33" w15:restartNumberingAfterBreak="0">
+  <w:abstractNum w:abstractNumId="34" w15:restartNumberingAfterBreak="0">
     <w:nsid w:val="795E62D4"/>
     <w:multiLevelType w:val="hybridMultilevel"/>
     <w:tmpl w:val="DD64CC9C"/>
@@ -36742,7 +37794,7 @@
       </w:rPr>
     </w:lvl>
   </w:abstractNum>
-  <w:abstractNum w:abstractNumId="34" w15:restartNumberingAfterBreak="0">
+  <w:abstractNum w:abstractNumId="35" w15:restartNumberingAfterBreak="0">
     <w:nsid w:val="79DF2D25"/>
     <w:multiLevelType w:val="hybridMultilevel"/>
     <w:tmpl w:val="2AF6A326"/>
@@ -36855,7 +37907,7 @@
       </w:rPr>
     </w:lvl>
   </w:abstractNum>
-  <w:abstractNum w:abstractNumId="35" w15:restartNumberingAfterBreak="0">
+  <w:abstractNum w:abstractNumId="36" w15:restartNumberingAfterBreak="0">
     <w:nsid w:val="7E153AEA"/>
     <w:multiLevelType w:val="hybridMultilevel"/>
     <w:tmpl w:val="A2423DD0"/>
@@ -36944,7 +37996,7 @@
       </w:pPr>
     </w:lvl>
   </w:abstractNum>
-  <w:abstractNum w:abstractNumId="36" w15:restartNumberingAfterBreak="0">
+  <w:abstractNum w:abstractNumId="37" w15:restartNumberingAfterBreak="0">
     <w:nsid w:val="7F3022EA"/>
     <w:multiLevelType w:val="hybridMultilevel"/>
     <w:tmpl w:val="5330DE02"/>
@@ -37057,116 +38109,235 @@
       </w:rPr>
     </w:lvl>
   </w:abstractNum>
+  <w:abstractNum w:abstractNumId="38" w15:restartNumberingAfterBreak="0">
+    <w:nsid w:val="7F4551D3"/>
+    <w:multiLevelType w:val="hybridMultilevel"/>
+    <w:tmpl w:val="8DFA39BE"/>
+    <w:lvl w:ilvl="0" w:tplc="08090001">
+      <w:start w:val="1"/>
+      <w:numFmt w:val="bullet"/>
+      <w:lvlText w:val=""/>
+      <w:lvlJc w:val="left"/>
+      <w:pPr>
+        <w:ind w:left="720" w:hanging="360"/>
+      </w:pPr>
+      <w:rPr>
+        <w:rFonts w:ascii="Symbol" w:hAnsi="Symbol" w:hint="default"/>
+      </w:rPr>
+    </w:lvl>
+    <w:lvl w:ilvl="1" w:tplc="08090003" w:tentative="1">
+      <w:start w:val="1"/>
+      <w:numFmt w:val="bullet"/>
+      <w:lvlText w:val="o"/>
+      <w:lvlJc w:val="left"/>
+      <w:pPr>
+        <w:ind w:left="1440" w:hanging="360"/>
+      </w:pPr>
+      <w:rPr>
+        <w:rFonts w:ascii="Courier New" w:hAnsi="Courier New" w:cs="Courier New" w:hint="default"/>
+      </w:rPr>
+    </w:lvl>
+    <w:lvl w:ilvl="2" w:tplc="08090005" w:tentative="1">
+      <w:start w:val="1"/>
+      <w:numFmt w:val="bullet"/>
+      <w:lvlText w:val=""/>
+      <w:lvlJc w:val="left"/>
+      <w:pPr>
+        <w:ind w:left="2160" w:hanging="360"/>
+      </w:pPr>
+      <w:rPr>
+        <w:rFonts w:ascii="Wingdings" w:hAnsi="Wingdings" w:hint="default"/>
+      </w:rPr>
+    </w:lvl>
+    <w:lvl w:ilvl="3" w:tplc="08090001" w:tentative="1">
+      <w:start w:val="1"/>
+      <w:numFmt w:val="bullet"/>
+      <w:lvlText w:val=""/>
+      <w:lvlJc w:val="left"/>
+      <w:pPr>
+        <w:ind w:left="2880" w:hanging="360"/>
+      </w:pPr>
+      <w:rPr>
+        <w:rFonts w:ascii="Symbol" w:hAnsi="Symbol" w:hint="default"/>
+      </w:rPr>
+    </w:lvl>
+    <w:lvl w:ilvl="4" w:tplc="08090003" w:tentative="1">
+      <w:start w:val="1"/>
+      <w:numFmt w:val="bullet"/>
+      <w:lvlText w:val="o"/>
+      <w:lvlJc w:val="left"/>
+      <w:pPr>
+        <w:ind w:left="3600" w:hanging="360"/>
+      </w:pPr>
+      <w:rPr>
+        <w:rFonts w:ascii="Courier New" w:hAnsi="Courier New" w:cs="Courier New" w:hint="default"/>
+      </w:rPr>
+    </w:lvl>
+    <w:lvl w:ilvl="5" w:tplc="08090005" w:tentative="1">
+      <w:start w:val="1"/>
+      <w:numFmt w:val="bullet"/>
+      <w:lvlText w:val=""/>
+      <w:lvlJc w:val="left"/>
+      <w:pPr>
+        <w:ind w:left="4320" w:hanging="360"/>
+      </w:pPr>
+      <w:rPr>
+        <w:rFonts w:ascii="Wingdings" w:hAnsi="Wingdings" w:hint="default"/>
+      </w:rPr>
+    </w:lvl>
+    <w:lvl w:ilvl="6" w:tplc="08090001" w:tentative="1">
+      <w:start w:val="1"/>
+      <w:numFmt w:val="bullet"/>
+      <w:lvlText w:val=""/>
+      <w:lvlJc w:val="left"/>
+      <w:pPr>
+        <w:ind w:left="5040" w:hanging="360"/>
+      </w:pPr>
+      <w:rPr>
+        <w:rFonts w:ascii="Symbol" w:hAnsi="Symbol" w:hint="default"/>
+      </w:rPr>
+    </w:lvl>
+    <w:lvl w:ilvl="7" w:tplc="08090003" w:tentative="1">
+      <w:start w:val="1"/>
+      <w:numFmt w:val="bullet"/>
+      <w:lvlText w:val="o"/>
+      <w:lvlJc w:val="left"/>
+      <w:pPr>
+        <w:ind w:left="5760" w:hanging="360"/>
+      </w:pPr>
+      <w:rPr>
+        <w:rFonts w:ascii="Courier New" w:hAnsi="Courier New" w:cs="Courier New" w:hint="default"/>
+      </w:rPr>
+    </w:lvl>
+    <w:lvl w:ilvl="8" w:tplc="08090005" w:tentative="1">
+      <w:start w:val="1"/>
+      <w:numFmt w:val="bullet"/>
+      <w:lvlText w:val=""/>
+      <w:lvlJc w:val="left"/>
+      <w:pPr>
+        <w:ind w:left="6480" w:hanging="360"/>
+      </w:pPr>
+      <w:rPr>
+        <w:rFonts w:ascii="Wingdings" w:hAnsi="Wingdings" w:hint="default"/>
+      </w:rPr>
+    </w:lvl>
+  </w:abstractNum>
   <w:num w:numId="1">
+    <w:abstractNumId w:val="5"/>
+  </w:num>
+  <w:num w:numId="2">
+    <w:abstractNumId w:val="30"/>
+  </w:num>
+  <w:num w:numId="3">
+    <w:abstractNumId w:val="13"/>
+  </w:num>
+  <w:num w:numId="4">
+    <w:abstractNumId w:val="1"/>
+  </w:num>
+  <w:num w:numId="5">
+    <w:abstractNumId w:val="23"/>
+  </w:num>
+  <w:num w:numId="6">
+    <w:abstractNumId w:val="11"/>
+  </w:num>
+  <w:num w:numId="7">
+    <w:abstractNumId w:val="25"/>
+  </w:num>
+  <w:num w:numId="8">
+    <w:abstractNumId w:val="15"/>
+  </w:num>
+  <w:num w:numId="9">
+    <w:abstractNumId w:val="36"/>
+  </w:num>
+  <w:num w:numId="10">
+    <w:abstractNumId w:val="26"/>
+  </w:num>
+  <w:num w:numId="11">
+    <w:abstractNumId w:val="12"/>
+  </w:num>
+  <w:num w:numId="12">
+    <w:abstractNumId w:val="20"/>
+  </w:num>
+  <w:num w:numId="13">
+    <w:abstractNumId w:val="28"/>
+  </w:num>
+  <w:num w:numId="14">
+    <w:abstractNumId w:val="10"/>
+  </w:num>
+  <w:num w:numId="15">
+    <w:abstractNumId w:val="18"/>
+  </w:num>
+  <w:num w:numId="16">
+    <w:abstractNumId w:val="24"/>
+  </w:num>
+  <w:num w:numId="17">
+    <w:abstractNumId w:val="31"/>
+  </w:num>
+  <w:num w:numId="18">
+    <w:abstractNumId w:val="29"/>
+  </w:num>
+  <w:num w:numId="19">
+    <w:abstractNumId w:val="3"/>
+  </w:num>
+  <w:num w:numId="20">
+    <w:abstractNumId w:val="27"/>
+  </w:num>
+  <w:num w:numId="21">
     <w:abstractNumId w:val="4"/>
   </w:num>
-  <w:num w:numId="2">
-    <w:abstractNumId w:val="29"/>
+  <w:num w:numId="22">
+    <w:abstractNumId w:val="17"/>
   </w:num>
-  <w:num w:numId="3">
-    <w:abstractNumId w:val="12"/>
+  <w:num w:numId="23">
+    <w:abstractNumId w:val="8"/>
   </w:num>
-  <w:num w:numId="4">
+  <w:num w:numId="24">
+    <w:abstractNumId w:val="7"/>
+  </w:num>
+  <w:num w:numId="25">
+    <w:abstractNumId w:val="32"/>
+  </w:num>
+  <w:num w:numId="26">
+    <w:abstractNumId w:val="37"/>
+  </w:num>
+  <w:num w:numId="27">
+    <w:abstractNumId w:val="35"/>
+  </w:num>
+  <w:num w:numId="28">
+    <w:abstractNumId w:val="21"/>
+  </w:num>
+  <w:num w:numId="29">
+    <w:abstractNumId w:val="22"/>
+  </w:num>
+  <w:num w:numId="30">
+    <w:abstractNumId w:val="16"/>
+  </w:num>
+  <w:num w:numId="31">
+    <w:abstractNumId w:val="34"/>
+  </w:num>
+  <w:num w:numId="32">
+    <w:abstractNumId w:val="9"/>
+  </w:num>
+  <w:num w:numId="33">
+    <w:abstractNumId w:val="33"/>
+  </w:num>
+  <w:num w:numId="34">
+    <w:abstractNumId w:val="6"/>
+  </w:num>
+  <w:num w:numId="35">
+    <w:abstractNumId w:val="19"/>
+  </w:num>
+  <w:num w:numId="36">
+    <w:abstractNumId w:val="2"/>
+  </w:num>
+  <w:num w:numId="37">
+    <w:abstractNumId w:val="14"/>
+  </w:num>
+  <w:num w:numId="38">
     <w:abstractNumId w:val="0"/>
   </w:num>
-  <w:num w:numId="5">
-    <w:abstractNumId w:val="22"/>
-  </w:num>
-  <w:num w:numId="6">
-    <w:abstractNumId w:val="10"/>
-  </w:num>
-  <w:num w:numId="7">
-    <w:abstractNumId w:val="24"/>
-  </w:num>
-  <w:num w:numId="8">
-    <w:abstractNumId w:val="14"/>
-  </w:num>
-  <w:num w:numId="9">
-    <w:abstractNumId w:val="35"/>
-  </w:num>
-  <w:num w:numId="10">
-    <w:abstractNumId w:val="25"/>
-  </w:num>
-  <w:num w:numId="11">
-    <w:abstractNumId w:val="11"/>
-  </w:num>
-  <w:num w:numId="12">
-    <w:abstractNumId w:val="19"/>
-  </w:num>
-  <w:num w:numId="13">
-    <w:abstractNumId w:val="27"/>
-  </w:num>
-  <w:num w:numId="14">
-    <w:abstractNumId w:val="9"/>
-  </w:num>
-  <w:num w:numId="15">
-    <w:abstractNumId w:val="17"/>
-  </w:num>
-  <w:num w:numId="16">
-    <w:abstractNumId w:val="23"/>
-  </w:num>
-  <w:num w:numId="17">
-    <w:abstractNumId w:val="30"/>
-  </w:num>
-  <w:num w:numId="18">
-    <w:abstractNumId w:val="28"/>
-  </w:num>
-  <w:num w:numId="19">
-    <w:abstractNumId w:val="2"/>
-  </w:num>
-  <w:num w:numId="20">
-    <w:abstractNumId w:val="26"/>
-  </w:num>
-  <w:num w:numId="21">
-    <w:abstractNumId w:val="3"/>
-  </w:num>
-  <w:num w:numId="22">
-    <w:abstractNumId w:val="16"/>
-  </w:num>
-  <w:num w:numId="23">
-    <w:abstractNumId w:val="7"/>
-  </w:num>
-  <w:num w:numId="24">
-    <w:abstractNumId w:val="6"/>
-  </w:num>
-  <w:num w:numId="25">
-    <w:abstractNumId w:val="31"/>
-  </w:num>
-  <w:num w:numId="26">
-    <w:abstractNumId w:val="36"/>
-  </w:num>
-  <w:num w:numId="27">
-    <w:abstractNumId w:val="34"/>
-  </w:num>
-  <w:num w:numId="28">
-    <w:abstractNumId w:val="20"/>
-  </w:num>
-  <w:num w:numId="29">
-    <w:abstractNumId w:val="21"/>
-  </w:num>
-  <w:num w:numId="30">
-    <w:abstractNumId w:val="15"/>
-  </w:num>
-  <w:num w:numId="31">
-    <w:abstractNumId w:val="33"/>
-  </w:num>
-  <w:num w:numId="32">
-    <w:abstractNumId w:val="8"/>
-  </w:num>
-  <w:num w:numId="33">
-    <w:abstractNumId w:val="32"/>
-  </w:num>
-  <w:num w:numId="34">
-    <w:abstractNumId w:val="5"/>
-  </w:num>
-  <w:num w:numId="35">
-    <w:abstractNumId w:val="18"/>
-  </w:num>
-  <w:num w:numId="36">
-    <w:abstractNumId w:val="1"/>
-  </w:num>
-  <w:num w:numId="37">
-    <w:abstractNumId w:val="13"/>
+  <w:num w:numId="39">
+    <w:abstractNumId w:val="38"/>
   </w:num>
   <w:numIdMacAtCleanup w:val="22"/>
 </w:numbering>
@@ -39051,7 +40222,7 @@
 </file>
 
 <file path=customXml/itemProps1.xml><?xml version="1.0" encoding="utf-8"?>
-<ds:datastoreItem xmlns:ds="http://schemas.openxmlformats.org/officeDocument/2006/customXml" ds:itemID="{BC3AADE1-4981-4625-9AC4-E08989EDACBE}">
+<ds:datastoreItem xmlns:ds="http://schemas.openxmlformats.org/officeDocument/2006/customXml" ds:itemID="{B0776E08-D56E-4B52-8DD2-986B8BC28C3A}">
   <ds:schemaRefs>
     <ds:schemaRef ds:uri="http://schemas.openxmlformats.org/officeDocument/2006/bibliography"/>
   </ds:schemaRefs>

</xml_diff>